<commit_message>
updated with FN105 changes
</commit_message>
<xml_diff>
--- a/Reports/Group5 Final Report Draft Deirdre.docx
+++ b/Reports/Group5 Final Report Draft Deirdre.docx
@@ -1,12 +1,12 @@
 
 <file path=word/document.xml><?xml version="1.0" encoding="utf-8"?>
-<w:document xmlns:wpc="http://schemas.microsoft.com/office/word/2010/wordprocessingCanvas" xmlns:cx="http://schemas.microsoft.com/office/drawing/2014/chartex" xmlns:cx1="http://schemas.microsoft.com/office/drawing/2015/9/8/chartex" xmlns:cx2="http://schemas.microsoft.com/office/drawing/2015/10/21/chartex" xmlns:cx3="http://schemas.microsoft.com/office/drawing/2016/5/9/chartex" xmlns:cx4="http://schemas.microsoft.com/office/drawing/2016/5/10/chartex" xmlns:cx5="http://schemas.microsoft.com/office/drawing/2016/5/11/chartex" xmlns:cx6="http://schemas.microsoft.com/office/drawing/2016/5/12/chartex" xmlns:cx7="http://schemas.microsoft.com/office/drawing/2016/5/13/chartex" xmlns:cx8="http://schemas.microsoft.com/office/drawing/2016/5/14/chartex" xmlns:mc="http://schemas.openxmlformats.org/markup-compatibility/2006" xmlns:aink="http://schemas.microsoft.com/office/drawing/2016/ink" xmlns:am3d="http://schemas.microsoft.com/office/drawing/2017/model3d" xmlns:o="urn:schemas-microsoft-com:office:office" xmlns:r="http://schemas.openxmlformats.org/officeDocument/2006/relationships" xmlns:m="http://schemas.openxmlformats.org/officeDocument/2006/math" xmlns:v="urn:schemas-microsoft-com:vml" xmlns:wp14="http://schemas.microsoft.com/office/word/2010/wordprocessingDrawing" xmlns:wp="http://schemas.openxmlformats.org/drawingml/2006/wordprocessingDrawing" xmlns:w10="urn:schemas-microsoft-com:office:word" xmlns:w="http://schemas.openxmlformats.org/wordprocessingml/2006/main" xmlns:w14="http://schemas.microsoft.com/office/word/2010/wordml" xmlns:w15="http://schemas.microsoft.com/office/word/2012/wordml" xmlns:w16cid="http://schemas.microsoft.com/office/word/2016/wordml/cid" xmlns:w16se="http://schemas.microsoft.com/office/word/2015/wordml/symex" xmlns:wpg="http://schemas.microsoft.com/office/word/2010/wordprocessingGroup" xmlns:wpi="http://schemas.microsoft.com/office/word/2010/wordprocessingInk" xmlns:wne="http://schemas.microsoft.com/office/word/2006/wordml" xmlns:wps="http://schemas.microsoft.com/office/word/2010/wordprocessingShape" mc:Ignorable="w14 w15 w16se w16cid wp14">
+<w:document xmlns:wpc="http://schemas.microsoft.com/office/word/2010/wordprocessingCanvas" xmlns:mc="http://schemas.openxmlformats.org/markup-compatibility/2006" xmlns:o="urn:schemas-microsoft-com:office:office" xmlns:r="http://schemas.openxmlformats.org/officeDocument/2006/relationships" xmlns:m="http://schemas.openxmlformats.org/officeDocument/2006/math" xmlns:v="urn:schemas-microsoft-com:vml" xmlns:wp14="http://schemas.microsoft.com/office/word/2010/wordprocessingDrawing" xmlns:wp="http://schemas.openxmlformats.org/drawingml/2006/wordprocessingDrawing" xmlns:w10="urn:schemas-microsoft-com:office:word" xmlns:w="http://schemas.openxmlformats.org/wordprocessingml/2006/main" xmlns:w14="http://schemas.microsoft.com/office/word/2010/wordml" xmlns:w15="http://schemas.microsoft.com/office/word/2012/wordml" xmlns:wpg="http://schemas.microsoft.com/office/word/2010/wordprocessingGroup" xmlns:wpi="http://schemas.microsoft.com/office/word/2010/wordprocessingInk" xmlns:wne="http://schemas.microsoft.com/office/word/2006/wordml" xmlns:wps="http://schemas.microsoft.com/office/word/2010/wordprocessingShape" mc:Ignorable="w14 w15 wp14">
   <w:body>
     <w:p>
       <w:r>
         <w:rPr>
           <w:noProof/>
-          <w:lang w:val="en-GB" w:eastAsia="en-GB"/>
+          <w:lang w:eastAsia="en-IE"/>
         </w:rPr>
         <w:drawing>
           <wp:anchor distT="0" distB="0" distL="114300" distR="114300" simplePos="0" relativeHeight="251658240" behindDoc="1" locked="0" layoutInCell="1" allowOverlap="1">
@@ -2321,7 +2321,7 @@
           <w:szCs w:val="28"/>
           <w:shd w:val="clear" w:color="auto" w:fill="FFFFFF"/>
         </w:rPr>
-        <w:instrText xml:space="preserve">Excel.Sheet.12 "C:\\Users\\nbroder\\Documents\\GitHub\\WebProjectNew\\Reports\\SCREENS LIST.xlsx" Sheet1!R2C1:R4C2 </w:instrText>
+        <w:instrText xml:space="preserve">Excel.Sheet.12 "C:\\Users\\User\\Documents\\GitHub\\WebProject\\Reports\\SCREENS LIST.xlsx" Sheet1!R2C1:R4C2 </w:instrText>
       </w:r>
       <w:r>
         <w:rPr>
@@ -2357,7 +2357,7 @@
       </w:tblGrid>
       <w:tr>
         <w:trPr>
-          <w:divId w:val="764301255"/>
+          <w:divId w:val="1371110009"/>
           <w:trHeight w:val="885"/>
         </w:trPr>
         <w:tc>
@@ -2380,14 +2380,14 @@
               <w:rPr>
                 <w:rFonts w:ascii="Calibri" w:eastAsia="Times New Roman" w:hAnsi="Calibri" w:cs="Calibri"/>
                 <w:color w:val="FFFFFF"/>
-                <w:lang w:val="en-GB" w:eastAsia="en-GB"/>
+                <w:lang w:eastAsia="en-IE"/>
               </w:rPr>
             </w:pPr>
             <w:r>
               <w:rPr>
                 <w:rFonts w:ascii="Calibri" w:eastAsia="Times New Roman" w:hAnsi="Calibri" w:cs="Calibri"/>
                 <w:color w:val="FFFFFF"/>
-                <w:lang w:val="en-GB" w:eastAsia="en-GB"/>
+                <w:lang w:eastAsia="en-IE"/>
               </w:rPr>
               <w:t>Dating Pages</w:t>
             </w:r>
@@ -2414,14 +2414,14 @@
               <w:rPr>
                 <w:rFonts w:ascii="Calibri" w:eastAsia="Times New Roman" w:hAnsi="Calibri" w:cs="Calibri"/>
                 <w:color w:val="FFFFFF"/>
-                <w:lang w:val="en-GB" w:eastAsia="en-GB"/>
+                <w:lang w:eastAsia="en-IE"/>
               </w:rPr>
             </w:pPr>
             <w:r>
               <w:rPr>
                 <w:rFonts w:ascii="Calibri" w:eastAsia="Times New Roman" w:hAnsi="Calibri" w:cs="Calibri"/>
                 <w:color w:val="FFFFFF"/>
-                <w:lang w:val="en-GB" w:eastAsia="en-GB"/>
+                <w:lang w:eastAsia="en-IE"/>
               </w:rPr>
               <w:t>Page Link</w:t>
             </w:r>
@@ -2430,7 +2430,7 @@
       </w:tr>
       <w:tr>
         <w:trPr>
-          <w:divId w:val="764301255"/>
+          <w:divId w:val="1371110009"/>
           <w:trHeight w:val="300"/>
         </w:trPr>
         <w:tc>
@@ -2453,7 +2453,7 @@
               <w:rPr>
                 <w:rFonts w:ascii="Calibri" w:eastAsia="Times New Roman" w:hAnsi="Calibri" w:cs="Calibri"/>
                 <w:color w:val="000000"/>
-                <w:lang w:val="en-GB" w:eastAsia="en-GB"/>
+                <w:lang w:eastAsia="en-IE"/>
               </w:rPr>
             </w:pPr>
             <w:proofErr w:type="spellStart"/>
@@ -2461,7 +2461,7 @@
               <w:rPr>
                 <w:rFonts w:ascii="Calibri" w:eastAsia="Times New Roman" w:hAnsi="Calibri" w:cs="Calibri"/>
                 <w:color w:val="000000"/>
-                <w:lang w:val="en-GB" w:eastAsia="en-GB"/>
+                <w:lang w:eastAsia="en-IE"/>
               </w:rPr>
               <w:t>Index.php</w:t>
             </w:r>
@@ -2489,7 +2489,7 @@
                 <w:rFonts w:ascii="Calibri" w:eastAsia="Times New Roman" w:hAnsi="Calibri" w:cs="Calibri"/>
                 <w:color w:val="0563C1"/>
                 <w:u w:val="single"/>
-                <w:lang w:val="en-GB" w:eastAsia="en-GB"/>
+                <w:lang w:eastAsia="en-IE"/>
               </w:rPr>
             </w:pPr>
             <w:hyperlink r:id="rId16" w:history="1">
@@ -2498,7 +2498,7 @@
                   <w:rFonts w:ascii="Calibri" w:eastAsia="Times New Roman" w:hAnsi="Calibri" w:cs="Calibri"/>
                   <w:color w:val="0563C1"/>
                   <w:u w:val="single"/>
-                  <w:lang w:val="en-GB" w:eastAsia="en-GB"/>
+                  <w:lang w:eastAsia="en-IE"/>
                 </w:rPr>
                 <w:t>http://hive.csis.ul.ie/4065/group05/index.php</w:t>
               </w:r>
@@ -2508,7 +2508,7 @@
       </w:tr>
       <w:tr>
         <w:trPr>
-          <w:divId w:val="764301255"/>
+          <w:divId w:val="1371110009"/>
           <w:trHeight w:val="300"/>
         </w:trPr>
         <w:tc>
@@ -2531,7 +2531,7 @@
               <w:rPr>
                 <w:rFonts w:ascii="Calibri" w:eastAsia="Times New Roman" w:hAnsi="Calibri" w:cs="Calibri"/>
                 <w:color w:val="000000"/>
-                <w:lang w:val="en-GB" w:eastAsia="en-GB"/>
+                <w:lang w:eastAsia="en-IE"/>
               </w:rPr>
             </w:pPr>
             <w:proofErr w:type="spellStart"/>
@@ -2539,7 +2539,7 @@
               <w:rPr>
                 <w:rFonts w:ascii="Calibri" w:eastAsia="Times New Roman" w:hAnsi="Calibri" w:cs="Calibri"/>
                 <w:color w:val="000000"/>
-                <w:lang w:val="en-GB" w:eastAsia="en-GB"/>
+                <w:lang w:eastAsia="en-IE"/>
               </w:rPr>
               <w:t>Logon.php</w:t>
             </w:r>
@@ -2566,14 +2566,14 @@
               <w:rPr>
                 <w:rFonts w:ascii="Calibri" w:eastAsia="Times New Roman" w:hAnsi="Calibri" w:cs="Calibri"/>
                 <w:color w:val="000000"/>
-                <w:lang w:val="en-GB" w:eastAsia="en-GB"/>
+                <w:lang w:eastAsia="en-IE"/>
               </w:rPr>
             </w:pPr>
             <w:r>
               <w:rPr>
                 <w:rFonts w:ascii="Calibri" w:eastAsia="Times New Roman" w:hAnsi="Calibri" w:cs="Calibri"/>
                 <w:color w:val="000000"/>
-                <w:lang w:val="en-GB" w:eastAsia="en-GB"/>
+                <w:lang w:eastAsia="en-IE"/>
               </w:rPr>
               <w:t>http://hive.csis.ul.ie/4065/group05/Logon.php</w:t>
             </w:r>
@@ -3874,15 +3874,7 @@
           </w:tcPr>
           <w:p>
             <w:r>
-              <w:t xml:space="preserve">Provide the user with </w:t>
-            </w:r>
-            <w:proofErr w:type="gramStart"/>
-            <w:r>
-              <w:t>home  page</w:t>
-            </w:r>
-            <w:proofErr w:type="gramEnd"/>
-            <w:r>
-              <w:t xml:space="preserve"> which  Displays the Option to Either </w:t>
+              <w:t xml:space="preserve">Provide the user with home  page which  Displays the Option to Either </w:t>
             </w:r>
             <w:r>
               <w:rPr>
@@ -3939,15 +3931,7 @@
           </w:tcPr>
           <w:p>
             <w:r>
-              <w:t xml:space="preserve">User can select Register from Logon Screen </w:t>
-            </w:r>
-            <w:proofErr w:type="gramStart"/>
-            <w:r>
-              <w:t>and  will</w:t>
-            </w:r>
-            <w:proofErr w:type="gramEnd"/>
-            <w:r>
-              <w:t xml:space="preserve"> be navigated to Screen to enter </w:t>
+              <w:t xml:space="preserve">User can select Register from Logon Screen and  will be navigated to Screen to enter </w:t>
             </w:r>
             <w:r>
               <w:rPr>
@@ -4004,15 +3988,7 @@
           </w:tcPr>
           <w:p>
             <w:r>
-              <w:t xml:space="preserve">If User cannot remember </w:t>
-            </w:r>
-            <w:proofErr w:type="gramStart"/>
-            <w:r>
-              <w:t>password</w:t>
-            </w:r>
-            <w:proofErr w:type="gramEnd"/>
-            <w:r>
-              <w:t xml:space="preserve"> they have the option to select </w:t>
+              <w:t xml:space="preserve">If User cannot remember password they have the option to select </w:t>
             </w:r>
             <w:r>
               <w:rPr>
@@ -4068,15 +4044,7 @@
           </w:tcPr>
           <w:p>
             <w:r>
-              <w:t xml:space="preserve">When User is successful in Logging on they will be navigated to Meeting Space which is the HUB of the Dating Site </w:t>
-            </w:r>
-            <w:proofErr w:type="gramStart"/>
-            <w:r>
-              <w:t>and  will</w:t>
-            </w:r>
-            <w:proofErr w:type="gramEnd"/>
-            <w:r>
-              <w:t xml:space="preserve"> display 5  features</w:t>
+              <w:t>When User is successful in Logging on they will be navigated to Meeting Space which is the HUB of the Dating Site and  will display 5  features</w:t>
             </w:r>
           </w:p>
         </w:tc>
@@ -4118,11 +4086,11 @@
               <w:t xml:space="preserve">Heading Navigate Bar at the top </w:t>
             </w:r>
             <w:r>
-              <w:t xml:space="preserve">will display Name of the User and Allow them the </w:t>
+              <w:t xml:space="preserve">will display Name of the User and Allow them </w:t>
             </w:r>
             <w:proofErr w:type="gramStart"/>
             <w:r>
-              <w:t>option :</w:t>
+              <w:t>the option :</w:t>
             </w:r>
             <w:proofErr w:type="gramEnd"/>
             <w:r>
@@ -4194,15 +4162,7 @@
               <w:t>HELP</w:t>
             </w:r>
             <w:r>
-              <w:t xml:space="preserve"> function to explain </w:t>
-            </w:r>
-            <w:proofErr w:type="gramStart"/>
-            <w:r>
-              <w:t>how  to</w:t>
-            </w:r>
-            <w:proofErr w:type="gramEnd"/>
-            <w:r>
-              <w:t xml:space="preserve"> work app</w:t>
+              <w:t xml:space="preserve"> function to explain how  to work app</w:t>
             </w:r>
           </w:p>
         </w:tc>
@@ -4238,23 +4198,7 @@
                 <w:b/>
                 <w:bCs/>
               </w:rPr>
-              <w:t xml:space="preserve">You are Chatting </w:t>
-            </w:r>
-            <w:proofErr w:type="gramStart"/>
-            <w:r>
-              <w:rPr>
-                <w:b/>
-                <w:bCs/>
-              </w:rPr>
-              <w:t>With</w:t>
-            </w:r>
-            <w:proofErr w:type="gramEnd"/>
-            <w:r>
-              <w:rPr>
-                <w:b/>
-                <w:bCs/>
-              </w:rPr>
-              <w:t xml:space="preserve"> Option Box</w:t>
+              <w:t>You are Chatting With Option Box</w:t>
             </w:r>
             <w:r>
               <w:t xml:space="preserve"> - Provide details of chats you are having</w:t>
@@ -4302,15 +4246,7 @@
               <w:t xml:space="preserve">Possible Matches </w:t>
             </w:r>
             <w:r>
-              <w:t xml:space="preserve">Photos allowing the user </w:t>
-            </w:r>
-            <w:proofErr w:type="gramStart"/>
-            <w:r>
-              <w:t>the  option</w:t>
-            </w:r>
-            <w:proofErr w:type="gramEnd"/>
-            <w:r>
-              <w:t xml:space="preserve"> to Like/Maybe/Goodbye/Report (see FN5)</w:t>
+              <w:t>Photos allowing the user the  option to Like/Maybe/Goodbye/Report (see FN5)</w:t>
             </w:r>
           </w:p>
         </w:tc>
@@ -4397,23 +4333,7 @@
                 <w:b/>
                 <w:bCs/>
               </w:rPr>
-              <w:t xml:space="preserve">People </w:t>
-            </w:r>
-            <w:proofErr w:type="gramStart"/>
-            <w:r>
-              <w:rPr>
-                <w:b/>
-                <w:bCs/>
-              </w:rPr>
-              <w:t>Who  I</w:t>
-            </w:r>
-            <w:proofErr w:type="gramEnd"/>
-            <w:r>
-              <w:rPr>
-                <w:b/>
-                <w:bCs/>
-              </w:rPr>
-              <w:t xml:space="preserve"> Like </w:t>
+              <w:t xml:space="preserve">People Who  I Like </w:t>
             </w:r>
             <w:r>
               <w:t>Details of all the people I have liked and that I may find a match</w:t>
@@ -4597,26 +4517,14 @@
               <w:t>Next</w:t>
             </w:r>
             <w:r>
-              <w:t xml:space="preserve"> to take user to Second Profile details screen (Personal Details Page</w:t>
-            </w:r>
-            <w:proofErr w:type="gramStart"/>
-            <w:r>
-              <w:t xml:space="preserve">2  </w:t>
+              <w:t xml:space="preserve"> to take user to Second Profile details screen (Personal Details Page2  </w:t>
             </w:r>
             <w:r>
               <w:rPr>
                 <w:b/>
                 <w:bCs/>
               </w:rPr>
-              <w:t>FN</w:t>
-            </w:r>
-            <w:proofErr w:type="gramEnd"/>
-            <w:r>
-              <w:rPr>
-                <w:b/>
-                <w:bCs/>
-              </w:rPr>
-              <w:t>4.101</w:t>
+              <w:t>FN4.101</w:t>
             </w:r>
             <w:r>
               <w:t xml:space="preserve">)  or </w:t>
@@ -4664,13 +4572,8 @@
             <w:hideMark/>
           </w:tcPr>
           <w:p>
-            <w:proofErr w:type="gramStart"/>
-            <w:r>
-              <w:t>Meeting  Space</w:t>
-            </w:r>
-            <w:proofErr w:type="gramEnd"/>
-            <w:r>
-              <w:t>/Edit Profile 2</w:t>
+            <w:r>
+              <w:t>Meeting  Space/Edit Profile 2</w:t>
             </w:r>
           </w:p>
         </w:tc>
@@ -4722,15 +4625,7 @@
               <w:t xml:space="preserve"> </w:t>
             </w:r>
             <w:r>
-              <w:t>Gym  .  (</w:t>
-            </w:r>
-            <w:proofErr w:type="gramStart"/>
-            <w:r>
-              <w:t>User  is</w:t>
-            </w:r>
-            <w:proofErr w:type="gramEnd"/>
-            <w:r>
-              <w:t xml:space="preserve"> not obliged to select a hobby/Interest)  </w:t>
+              <w:t xml:space="preserve">Gym  .  (User  is not obliged to select a hobby/Interest)  </w:t>
             </w:r>
             <w:r>
               <w:rPr>
@@ -4745,32 +4640,40 @@
                 <w:bCs/>
               </w:rPr>
               <w:br/>
-              <w:t xml:space="preserve">Please note Photo is not saved on profile until  </w:t>
-            </w:r>
+              <w:t xml:space="preserve">Please note Photo is not saved on profile </w:t>
+            </w:r>
+            <w:proofErr w:type="gramStart"/>
             <w:r>
               <w:rPr>
                 <w:b/>
                 <w:bCs/>
               </w:rPr>
-              <w:t>s</w:t>
+              <w:t xml:space="preserve">until  </w:t>
             </w:r>
             <w:r>
               <w:rPr>
                 <w:b/>
                 <w:bCs/>
               </w:rPr>
-              <w:t xml:space="preserve">ave button is pressed. </w:t>
-            </w:r>
-            <w:r>
-              <w:t xml:space="preserve">User can validate this </w:t>
-            </w:r>
-            <w:proofErr w:type="gramStart"/>
-            <w:r>
-              <w:t>by  viewing</w:t>
+              <w:t>s</w:t>
+            </w:r>
+            <w:r>
+              <w:rPr>
+                <w:b/>
+                <w:bCs/>
+              </w:rPr>
+              <w:t>ave</w:t>
             </w:r>
             <w:proofErr w:type="gramEnd"/>
             <w:r>
-              <w:t xml:space="preserve"> Profile after update</w:t>
+              <w:rPr>
+                <w:b/>
+                <w:bCs/>
+              </w:rPr>
+              <w:t xml:space="preserve"> button is pressed. </w:t>
+            </w:r>
+            <w:r>
+              <w:t>User can validate this by  viewing Profile after update</w:t>
             </w:r>
           </w:p>
         </w:tc>
@@ -4983,15 +4886,7 @@
             </w:r>
             <w:r>
               <w:br/>
-              <w:t>(SEARCH/</w:t>
-            </w:r>
-            <w:proofErr w:type="gramStart"/>
-            <w:r>
-              <w:t>BROWSE  FUNCTIONALITY</w:t>
-            </w:r>
-            <w:proofErr w:type="gramEnd"/>
-            <w:r>
-              <w:t>)</w:t>
+              <w:t>(SEARCH/BROWSE  FUNCTIONALITY)</w:t>
             </w:r>
           </w:p>
         </w:tc>
@@ -5054,7 +4949,27 @@
             </w:r>
             <w:r>
               <w:br/>
-              <w:t>User needs to click on the photos that they want to do an action</w:t>
+              <w:t xml:space="preserve">User needs to click on the photos that they want to do an </w:t>
+            </w:r>
+            <w:proofErr w:type="gramStart"/>
+            <w:r>
+              <w:t>action</w:t>
+            </w:r>
+            <w:r>
+              <w:t>.</w:t>
+            </w:r>
+            <w:proofErr w:type="gramEnd"/>
+            <w:r>
+              <w:rPr>
+                <w:b/>
+              </w:rPr>
+              <w:t xml:space="preserve"> </w:t>
+            </w:r>
+            <w:r>
+              <w:rPr>
+                <w:b/>
+              </w:rPr>
+              <w:t>Please note that the system also suggest people of all Gender for your view</w:t>
             </w:r>
           </w:p>
         </w:tc>
@@ -5094,15 +5009,7 @@
           </w:tcPr>
           <w:p>
             <w:r>
-              <w:t xml:space="preserve">User can select photo of possible Match and Select the Like Button. This </w:t>
-            </w:r>
-            <w:proofErr w:type="gramStart"/>
-            <w:r>
-              <w:t>will  remove</w:t>
-            </w:r>
-            <w:proofErr w:type="gramEnd"/>
-            <w:r>
-              <w:t xml:space="preserve"> the Photo of this person from </w:t>
+              <w:t xml:space="preserve">User can select photo of possible Match and Select the Like Button. This will  remove the Photo of this person from </w:t>
             </w:r>
             <w:r>
               <w:rPr>
@@ -5259,15 +5166,7 @@
             </w:r>
             <w:proofErr w:type="gramEnd"/>
             <w:r>
-              <w:t xml:space="preserve">. This </w:t>
-            </w:r>
-            <w:proofErr w:type="gramStart"/>
-            <w:r>
-              <w:t>will  remove</w:t>
-            </w:r>
-            <w:proofErr w:type="gramEnd"/>
-            <w:r>
-              <w:t xml:space="preserve"> the person from possible Matches and will not be displayed again</w:t>
+              <w:t>. This will  remove the person from possible Matches and will not be displayed again</w:t>
             </w:r>
           </w:p>
         </w:tc>
@@ -5327,6 +5226,8 @@
             <w:r>
               <w:t xml:space="preserve"> team.  Selecting Report will flag the Profile of that person for the SYSADMIN team to check</w:t>
             </w:r>
+            <w:bookmarkStart w:id="5" w:name="_GoBack"/>
+            <w:bookmarkEnd w:id="5"/>
           </w:p>
         </w:tc>
       </w:tr>
@@ -5433,15 +5334,7 @@
               <w:t>Like</w:t>
             </w:r>
             <w:r>
-              <w:t xml:space="preserve"> Button. If both users have liked each other this will </w:t>
-            </w:r>
-            <w:proofErr w:type="gramStart"/>
-            <w:r>
-              <w:t>automatically  initiate</w:t>
-            </w:r>
-            <w:proofErr w:type="gramEnd"/>
-            <w:r>
-              <w:t xml:space="preserve"> the option to </w:t>
+              <w:t xml:space="preserve"> Button. If both users have liked each other this will automatically  initiate the option to </w:t>
             </w:r>
             <w:r>
               <w:rPr>
@@ -5502,11 +5395,14 @@
           </w:tcPr>
           <w:p>
             <w:r>
-              <w:t xml:space="preserve">This screen is initiated from the meeting space screen.  User can send message to proposed match and start conversations and </w:t>
+              <w:t xml:space="preserve">This screen is initiated from the meeting space screen.  User can send message to proposed match </w:t>
+            </w:r>
+            <w:r>
+              <w:t xml:space="preserve">and start conversations and </w:t>
             </w:r>
             <w:proofErr w:type="spellStart"/>
             <w:r>
-              <w:t>visa</w:t>
+              <w:t>vise</w:t>
             </w:r>
             <w:proofErr w:type="spellEnd"/>
             <w:r>
@@ -5522,23 +5418,7 @@
             </w:r>
             <w:proofErr w:type="gramEnd"/>
             <w:r>
-              <w:t xml:space="preserve"> and identifies the use of black listed words . If more than 5 messages containing black listed words are </w:t>
-            </w:r>
-            <w:proofErr w:type="gramStart"/>
-            <w:r>
-              <w:t>detected</w:t>
-            </w:r>
-            <w:proofErr w:type="gramEnd"/>
-            <w:r>
-              <w:t xml:space="preserve"> then the account is automatically suspended for 7 days. It also takes the liberty </w:t>
-            </w:r>
-            <w:proofErr w:type="gramStart"/>
-            <w:r>
-              <w:t>of  blocking</w:t>
-            </w:r>
-            <w:proofErr w:type="gramEnd"/>
-            <w:r>
-              <w:t xml:space="preserve"> the visibility of the black listed words to the other user</w:t>
+              <w:t xml:space="preserve"> and identifies the use of black listed words . If more than 5 messages containing black listed words are detected then the account is automatically suspended for 7 days. It also takes the liberty of  blocking the visibility of the black listed words to the other user</w:t>
             </w:r>
           </w:p>
         </w:tc>
@@ -5582,13 +5462,8 @@
             </w:r>
             <w:r>
               <w:br/>
-              <w:t xml:space="preserve">User has to log on with Specific Logon and Password (Details outlined in Useful Password </w:t>
-            </w:r>
-            <w:proofErr w:type="gramStart"/>
-            <w:r>
-              <w:t>Section )</w:t>
-            </w:r>
-            <w:proofErr w:type="gramEnd"/>
+              <w:t>User has to log on with Specific Logon and Password (Details outlined in Useful Password Section )</w:t>
+            </w:r>
             <w:r>
               <w:br/>
               <w:t>Once user successful logs in they will be presented with Admin screen and photos of users who have been reported  by other users or who have been automatically reporting due to the use of bad language. It will also display the person who reported them</w:t>
@@ -5659,13 +5534,8 @@
             <w:hideMark/>
           </w:tcPr>
           <w:p>
-            <w:proofErr w:type="gramStart"/>
-            <w:r>
-              <w:t>Administrator  Options</w:t>
-            </w:r>
-            <w:proofErr w:type="gramEnd"/>
-            <w:r>
-              <w:t xml:space="preserve"> -Suspend 1 Month</w:t>
+            <w:r>
+              <w:t>Administrator  Options -Suspend 1 Month</w:t>
             </w:r>
           </w:p>
         </w:tc>
@@ -5939,7 +5809,7 @@
       <w:pPr>
         <w:pStyle w:val="Heading1"/>
       </w:pPr>
-      <w:bookmarkStart w:id="5" w:name="_Toc521054794"/>
+      <w:bookmarkStart w:id="6" w:name="_Toc521054794"/>
       <w:r>
         <w:lastRenderedPageBreak/>
         <w:t>SPECIALS/</w:t>
@@ -5947,7 +5817,7 @@
       <w:r>
         <w:t>Additional Functionality Added after Design Document Submitted</w:t>
       </w:r>
-      <w:bookmarkEnd w:id="5"/>
+      <w:bookmarkEnd w:id="6"/>
     </w:p>
     <w:p/>
     <w:p>
@@ -6012,11 +5882,11 @@
       <w:pPr>
         <w:pStyle w:val="Heading1"/>
       </w:pPr>
-      <w:bookmarkStart w:id="6" w:name="_Toc521054795"/>
+      <w:bookmarkStart w:id="7" w:name="_Toc521054795"/>
       <w:r>
         <w:t>Out of Scope: -</w:t>
       </w:r>
-      <w:bookmarkEnd w:id="6"/>
+      <w:bookmarkEnd w:id="7"/>
     </w:p>
     <w:p>
       <w:r>
@@ -6040,12 +5910,12 @@
       <w:pPr>
         <w:pStyle w:val="Heading1"/>
       </w:pPr>
-      <w:bookmarkStart w:id="7" w:name="_Toc521054796"/>
+      <w:bookmarkStart w:id="8" w:name="_Toc521054796"/>
       <w:r>
         <w:lastRenderedPageBreak/>
         <w:t>Database</w:t>
       </w:r>
-      <w:bookmarkEnd w:id="7"/>
+      <w:bookmarkEnd w:id="8"/>
     </w:p>
     <w:p>
       <w:r>
@@ -6093,7 +5963,23 @@
           <w:rFonts w:ascii="Consolas" w:hAnsi="Consolas" w:cs="Segoe UI"/>
           <w:color w:val="000000"/>
         </w:rPr>
-        <w:t xml:space="preserve"> datetime </w:t>
+        <w:t xml:space="preserve"> </w:t>
+      </w:r>
+      <w:proofErr w:type="spellStart"/>
+      <w:r>
+        <w:rPr>
+          <w:rFonts w:ascii="Consolas" w:hAnsi="Consolas" w:cs="Segoe UI"/>
+          <w:color w:val="000000"/>
+        </w:rPr>
+        <w:t>datetime</w:t>
+      </w:r>
+      <w:proofErr w:type="spellEnd"/>
+      <w:r>
+        <w:rPr>
+          <w:rFonts w:ascii="Consolas" w:hAnsi="Consolas" w:cs="Segoe UI"/>
+          <w:color w:val="000000"/>
+        </w:rPr>
+        <w:t xml:space="preserve"> </w:t>
       </w:r>
       <w:r>
         <w:t xml:space="preserve">added </w:t>
@@ -6122,25 +6008,9 @@
           <w:rFonts w:ascii="Consolas" w:hAnsi="Consolas" w:cs="Segoe UI"/>
           <w:color w:val="000000"/>
         </w:rPr>
-        <w:t xml:space="preserve"> </w:t>
-      </w:r>
-      <w:proofErr w:type="gramStart"/>
-      <w:r>
-        <w:rPr>
-          <w:rFonts w:ascii="Consolas" w:hAnsi="Consolas" w:cs="Segoe UI"/>
-          <w:color w:val="000000"/>
-        </w:rPr>
-        <w:t>varchar(</w:t>
-      </w:r>
-      <w:proofErr w:type="gramEnd"/>
-      <w:r>
-        <w:rPr>
-          <w:rFonts w:ascii="Consolas" w:hAnsi="Consolas" w:cs="Segoe UI"/>
-          <w:color w:val="000000"/>
-        </w:rPr>
-        <w:t>250)</w:t>
-      </w:r>
-      <w:bookmarkStart w:id="8" w:name="_Toc18417"/>
+        <w:t xml:space="preserve"> varchar(250)</w:t>
+      </w:r>
+      <w:bookmarkStart w:id="9" w:name="_Toc18417"/>
       <w:r>
         <w:rPr>
           <w:rFonts w:ascii="Consolas" w:hAnsi="Consolas" w:cs="Segoe UI"/>
@@ -6332,12 +6202,12 @@
           <w:szCs w:val="28"/>
         </w:rPr>
       </w:pPr>
-      <w:bookmarkStart w:id="9" w:name="_Toc521054797"/>
+      <w:bookmarkStart w:id="10" w:name="_Toc521054797"/>
       <w:r>
         <w:t>Database Tables</w:t>
       </w:r>
-      <w:bookmarkEnd w:id="8"/>
       <w:bookmarkEnd w:id="9"/>
+      <w:bookmarkEnd w:id="10"/>
       <w:r>
         <w:t xml:space="preserve"> </w:t>
       </w:r>
@@ -6346,14 +6216,14 @@
       <w:pPr>
         <w:pStyle w:val="Heading2"/>
       </w:pPr>
-      <w:bookmarkStart w:id="10" w:name="_Toc17671"/>
-      <w:bookmarkStart w:id="11" w:name="_Toc521054798"/>
+      <w:bookmarkStart w:id="11" w:name="_Toc17671"/>
+      <w:bookmarkStart w:id="12" w:name="_Toc521054798"/>
       <w:proofErr w:type="spellStart"/>
       <w:r>
         <w:t>user_profile</w:t>
       </w:r>
-      <w:bookmarkEnd w:id="10"/>
       <w:bookmarkEnd w:id="11"/>
+      <w:bookmarkEnd w:id="12"/>
       <w:proofErr w:type="spellEnd"/>
     </w:p>
     <w:p>
@@ -8314,15 +8184,15 @@
       <w:pPr>
         <w:pStyle w:val="Heading2"/>
       </w:pPr>
-      <w:bookmarkStart w:id="12" w:name="_Toc25493"/>
-      <w:bookmarkStart w:id="13" w:name="_Toc521054799"/>
+      <w:bookmarkStart w:id="13" w:name="_Toc25493"/>
+      <w:bookmarkStart w:id="14" w:name="_Toc521054799"/>
       <w:proofErr w:type="spellStart"/>
       <w:r>
         <w:lastRenderedPageBreak/>
         <w:t>match_table</w:t>
       </w:r>
-      <w:bookmarkEnd w:id="12"/>
       <w:bookmarkEnd w:id="13"/>
+      <w:bookmarkEnd w:id="14"/>
       <w:proofErr w:type="spellEnd"/>
       <w:r>
         <w:t xml:space="preserve"> </w:t>
@@ -8338,15 +8208,7 @@
       </w:r>
       <w:proofErr w:type="spellEnd"/>
       <w:r>
-        <w:t xml:space="preserve">, This table lists the matches for a user, Primary Key for each match </w:t>
-      </w:r>
-      <w:proofErr w:type="gramStart"/>
-      <w:r>
-        <w:t>is  id</w:t>
-      </w:r>
-      <w:proofErr w:type="gramEnd"/>
-      <w:r>
-        <w:t xml:space="preserve">, with foreign keys( match_user_id_1, match_user_id_2, </w:t>
+        <w:t xml:space="preserve">, This table lists the matches for a user, Primary Key for each match is  id, with foreign keys( match_user_id_1, match_user_id_2, </w:t>
       </w:r>
       <w:proofErr w:type="spellStart"/>
       <w:r>
@@ -9592,14 +9454,14 @@
       <w:pPr>
         <w:pStyle w:val="Heading2"/>
       </w:pPr>
-      <w:bookmarkStart w:id="14" w:name="_Toc18407"/>
-      <w:bookmarkStart w:id="15" w:name="_Toc521054800"/>
+      <w:bookmarkStart w:id="15" w:name="_Toc18407"/>
+      <w:bookmarkStart w:id="16" w:name="_Toc521054800"/>
       <w:proofErr w:type="spellStart"/>
       <w:r>
         <w:t>user_communication</w:t>
       </w:r>
-      <w:bookmarkEnd w:id="14"/>
       <w:bookmarkEnd w:id="15"/>
+      <w:bookmarkEnd w:id="16"/>
       <w:proofErr w:type="spellEnd"/>
       <w:r>
         <w:t xml:space="preserve"> </w:t>
@@ -9615,15 +9477,7 @@
       </w:r>
       <w:proofErr w:type="spellEnd"/>
       <w:r>
-        <w:t xml:space="preserve">, This table is the communications table between user, Primary Key for each communication </w:t>
-      </w:r>
-      <w:proofErr w:type="gramStart"/>
-      <w:r>
-        <w:t>is  id</w:t>
-      </w:r>
-      <w:proofErr w:type="gramEnd"/>
-      <w:r>
-        <w:t xml:space="preserve">, with foreign keys( </w:t>
+        <w:t xml:space="preserve">, This table is the communications table between user, Primary Key for each communication is  id, with foreign keys( </w:t>
       </w:r>
       <w:proofErr w:type="spellStart"/>
       <w:r>
@@ -10595,15 +10449,15 @@
       <w:pPr>
         <w:pStyle w:val="Heading2"/>
       </w:pPr>
-      <w:bookmarkStart w:id="16" w:name="_Toc5806"/>
-      <w:bookmarkStart w:id="17" w:name="_Toc521054801"/>
+      <w:bookmarkStart w:id="17" w:name="_Toc5806"/>
+      <w:bookmarkStart w:id="18" w:name="_Toc521054801"/>
       <w:proofErr w:type="spellStart"/>
       <w:r>
         <w:lastRenderedPageBreak/>
         <w:t>black_list_word</w:t>
       </w:r>
-      <w:bookmarkEnd w:id="16"/>
       <w:bookmarkEnd w:id="17"/>
+      <w:bookmarkEnd w:id="18"/>
       <w:proofErr w:type="spellEnd"/>
     </w:p>
     <w:p>
@@ -10631,21 +10485,7 @@
         <w:rPr>
           <w:lang w:val="en-US"/>
         </w:rPr>
-        <w:t xml:space="preserve"> If a user reaches a predefined quota of inappropriate </w:t>
-      </w:r>
-      <w:proofErr w:type="gramStart"/>
-      <w:r>
-        <w:rPr>
-          <w:lang w:val="en-US"/>
-        </w:rPr>
-        <w:t>communications</w:t>
-      </w:r>
-      <w:proofErr w:type="gramEnd"/>
-      <w:r>
-        <w:rPr>
-          <w:lang w:val="en-US"/>
-        </w:rPr>
-        <w:t xml:space="preserve"> then their account will be suspended. In order to prevent offence to people who have access to the database table, we have encrypted the word using md5 encryption, while this is no longer considered the securest form of encryption, it serves a purpose in this instance.</w:t>
+        <w:t xml:space="preserve"> If a user reaches a predefined quota of inappropriate communications then their account will be suspended. In order to prevent offence to people who have access to the database table, we have encrypted the word using md5 encryption, while this is no longer considered the securest form of encryption, it serves a purpose in this instance.</w:t>
       </w:r>
     </w:p>
     <w:tbl>
@@ -10875,14 +10715,14 @@
       <w:pPr>
         <w:pStyle w:val="Heading2"/>
       </w:pPr>
-      <w:bookmarkStart w:id="18" w:name="_Toc17422"/>
-      <w:bookmarkStart w:id="19" w:name="_Toc521054802"/>
+      <w:bookmarkStart w:id="19" w:name="_Toc17422"/>
+      <w:bookmarkStart w:id="20" w:name="_Toc521054802"/>
       <w:proofErr w:type="spellStart"/>
       <w:r>
         <w:t>user_interests</w:t>
       </w:r>
-      <w:bookmarkEnd w:id="18"/>
       <w:bookmarkEnd w:id="19"/>
+      <w:bookmarkEnd w:id="20"/>
       <w:proofErr w:type="spellEnd"/>
     </w:p>
     <w:p>
@@ -11335,13 +11175,13 @@
       <w:pPr>
         <w:pStyle w:val="Heading2"/>
       </w:pPr>
-      <w:bookmarkStart w:id="20" w:name="_Toc2049"/>
-      <w:bookmarkStart w:id="21" w:name="_Toc521054803"/>
+      <w:bookmarkStart w:id="21" w:name="_Toc2049"/>
+      <w:bookmarkStart w:id="22" w:name="_Toc521054803"/>
       <w:r>
         <w:t>interests</w:t>
       </w:r>
-      <w:bookmarkEnd w:id="20"/>
       <w:bookmarkEnd w:id="21"/>
+      <w:bookmarkEnd w:id="22"/>
     </w:p>
     <w:p>
       <w:r>
@@ -11596,25 +11436,17 @@
       <w:pPr>
         <w:pStyle w:val="Heading2"/>
       </w:pPr>
-      <w:bookmarkStart w:id="22" w:name="_Toc19553"/>
-      <w:bookmarkStart w:id="23" w:name="_Toc521054804"/>
+      <w:bookmarkStart w:id="23" w:name="_Toc19553"/>
+      <w:bookmarkStart w:id="24" w:name="_Toc521054804"/>
       <w:r>
         <w:t>Gender</w:t>
       </w:r>
-      <w:bookmarkEnd w:id="22"/>
       <w:bookmarkEnd w:id="23"/>
+      <w:bookmarkEnd w:id="24"/>
     </w:p>
     <w:p>
       <w:r>
-        <w:t xml:space="preserve">Table 7 Gender Table, </w:t>
-      </w:r>
-      <w:proofErr w:type="gramStart"/>
-      <w:r>
-        <w:t>This</w:t>
-      </w:r>
-      <w:proofErr w:type="gramEnd"/>
-      <w:r>
-        <w:t xml:space="preserve"> is used by the user Profile table to identify the gender and gender preference of the User. Primary Key - </w:t>
+        <w:t xml:space="preserve">Table 7 Gender Table, This is used by the user Profile table to identify the gender and gender preference of the User. Primary Key - </w:t>
       </w:r>
       <w:proofErr w:type="gramStart"/>
       <w:r>
@@ -11847,13 +11679,13 @@
       <w:pPr>
         <w:pStyle w:val="Heading2"/>
       </w:pPr>
-      <w:bookmarkStart w:id="24" w:name="_Toc12615"/>
-      <w:bookmarkStart w:id="25" w:name="_Toc521054805"/>
+      <w:bookmarkStart w:id="25" w:name="_Toc12615"/>
+      <w:bookmarkStart w:id="26" w:name="_Toc521054805"/>
       <w:r>
         <w:t>city</w:t>
       </w:r>
-      <w:bookmarkEnd w:id="24"/>
       <w:bookmarkEnd w:id="25"/>
+      <w:bookmarkEnd w:id="26"/>
     </w:p>
     <w:p>
       <w:pPr>
@@ -12305,21 +12137,21 @@
       <w:pPr>
         <w:pStyle w:val="Heading2"/>
       </w:pPr>
-      <w:bookmarkStart w:id="26" w:name="_Toc1142"/>
-      <w:bookmarkStart w:id="27" w:name="_Toc521054806"/>
+      <w:bookmarkStart w:id="27" w:name="_Toc1142"/>
+      <w:bookmarkStart w:id="28" w:name="_Toc521054806"/>
       <w:proofErr w:type="spellStart"/>
       <w:r>
         <w:t>relationship_type</w:t>
       </w:r>
-      <w:bookmarkEnd w:id="26"/>
       <w:bookmarkEnd w:id="27"/>
+      <w:bookmarkEnd w:id="28"/>
       <w:proofErr w:type="spellEnd"/>
     </w:p>
     <w:p>
       <w:r>
         <w:t xml:space="preserve">Table 9 Relationship Type, is used by the user Profile table to identify the relationship type the user seeks. </w:t>
       </w:r>
-      <w:bookmarkStart w:id="28" w:name="_Hlk518312832"/>
+      <w:bookmarkStart w:id="29" w:name="_Hlk518312832"/>
       <w:r>
         <w:t xml:space="preserve">Primary </w:t>
       </w:r>
@@ -12331,7 +12163,7 @@
       <w:r>
         <w:t xml:space="preserve"> id, is an identifier for a relationship type.</w:t>
       </w:r>
-      <w:bookmarkEnd w:id="28"/>
+      <w:bookmarkEnd w:id="29"/>
     </w:p>
     <w:tbl>
       <w:tblPr>
@@ -12566,8 +12398,8 @@
       <w:pPr>
         <w:pStyle w:val="Heading2"/>
       </w:pPr>
-      <w:bookmarkStart w:id="29" w:name="_Toc32118"/>
-      <w:bookmarkStart w:id="30" w:name="_Toc521054807"/>
+      <w:bookmarkStart w:id="30" w:name="_Toc32118"/>
+      <w:bookmarkStart w:id="31" w:name="_Toc521054807"/>
       <w:proofErr w:type="spellStart"/>
       <w:r>
         <w:rPr>
@@ -12575,14 +12407,14 @@
         </w:rPr>
         <w:t>Status</w:t>
       </w:r>
-      <w:bookmarkEnd w:id="29"/>
+      <w:bookmarkEnd w:id="30"/>
       <w:r>
         <w:rPr>
           <w:highlight w:val="yellow"/>
         </w:rPr>
         <w:t>_master</w:t>
       </w:r>
-      <w:bookmarkEnd w:id="30"/>
+      <w:bookmarkEnd w:id="31"/>
       <w:proofErr w:type="spellEnd"/>
     </w:p>
     <w:p>
@@ -12595,11 +12427,11 @@
       </w:r>
       <w:proofErr w:type="spellEnd"/>
       <w:r>
-        <w:t xml:space="preserve"> </w:t>
+        <w:t xml:space="preserve"> Table</w:t>
       </w:r>
       <w:proofErr w:type="gramStart"/>
       <w:r>
-        <w:t>Table,  Primary</w:t>
+        <w:t>,  Primary</w:t>
       </w:r>
       <w:proofErr w:type="gramEnd"/>
       <w:r>
@@ -13024,16 +12856,16 @@
           <w:lang w:val="en-US"/>
         </w:rPr>
       </w:pPr>
-      <w:bookmarkStart w:id="31" w:name="_Toc4665"/>
-      <w:bookmarkStart w:id="32" w:name="_Toc521054808"/>
+      <w:bookmarkStart w:id="32" w:name="_Toc4665"/>
+      <w:bookmarkStart w:id="33" w:name="_Toc521054808"/>
       <w:r>
         <w:rPr>
           <w:lang w:val="en-US"/>
         </w:rPr>
         <w:t>Stored Procedures</w:t>
       </w:r>
-      <w:bookmarkEnd w:id="31"/>
       <w:bookmarkEnd w:id="32"/>
+      <w:bookmarkEnd w:id="33"/>
     </w:p>
     <w:p>
       <w:pPr>
@@ -13042,8 +12874,8 @@
           <w:lang w:val="en-US"/>
         </w:rPr>
       </w:pPr>
-      <w:bookmarkStart w:id="33" w:name="_Toc3672"/>
-      <w:bookmarkStart w:id="34" w:name="_Toc521054809"/>
+      <w:bookmarkStart w:id="34" w:name="_Toc3672"/>
+      <w:bookmarkStart w:id="35" w:name="_Toc521054809"/>
       <w:proofErr w:type="spellStart"/>
       <w:r>
         <w:rPr>
@@ -13051,8 +12883,8 @@
         </w:rPr>
         <w:t>generate_matches</w:t>
       </w:r>
-      <w:bookmarkEnd w:id="33"/>
       <w:bookmarkEnd w:id="34"/>
+      <w:bookmarkEnd w:id="35"/>
       <w:proofErr w:type="spellEnd"/>
     </w:p>
     <w:p>
@@ -13152,35 +12984,19 @@
         <w:rPr>
           <w:lang w:val="en-US"/>
         </w:rPr>
-        <w:t xml:space="preserve">When both users log onto the system they will be able to browse their list of matches and the auto generated matches will be listed. Each user can status a match with options such as Like, Maybe or Goodbye. If status of Goodbye is </w:t>
-      </w:r>
-      <w:proofErr w:type="gramStart"/>
-      <w:r>
-        <w:rPr>
-          <w:lang w:val="en-US"/>
-        </w:rPr>
-        <w:t>selected</w:t>
-      </w:r>
-      <w:proofErr w:type="gramEnd"/>
-      <w:r>
-        <w:rPr>
-          <w:lang w:val="en-US"/>
-        </w:rPr>
-        <w:t xml:space="preserve"> then this match will never be presented to the user again.</w:t>
+        <w:t>When both users log onto the system they will be able to browse their list of matches and the auto generated matches will be listed. Each user can status a match with options such as Like, Maybe or Goodbye. If status of Goodbye is selected then this match will never be presented to the user again.</w:t>
       </w:r>
     </w:p>
     <w:p>
       <w:pPr>
         <w:pStyle w:val="Heading1"/>
       </w:pPr>
-      <w:bookmarkStart w:id="35" w:name="_Toc521054810"/>
-      <w:bookmarkStart w:id="36" w:name="_GoBack"/>
-      <w:bookmarkEnd w:id="36"/>
+      <w:bookmarkStart w:id="36" w:name="_Toc521054810"/>
       <w:r>
         <w:lastRenderedPageBreak/>
         <w:t>Sources</w:t>
       </w:r>
-      <w:bookmarkEnd w:id="35"/>
+      <w:bookmarkEnd w:id="36"/>
     </w:p>
     <w:p>
       <w:pPr>
@@ -13247,7 +13063,7 @@
 </file>
 
 <file path=word/endnotes.xml><?xml version="1.0" encoding="utf-8"?>
-<w:endnotes xmlns:wpc="http://schemas.microsoft.com/office/word/2010/wordprocessingCanvas" xmlns:cx="http://schemas.microsoft.com/office/drawing/2014/chartex" xmlns:cx1="http://schemas.microsoft.com/office/drawing/2015/9/8/chartex" xmlns:cx2="http://schemas.microsoft.com/office/drawing/2015/10/21/chartex" xmlns:cx3="http://schemas.microsoft.com/office/drawing/2016/5/9/chartex" xmlns:cx4="http://schemas.microsoft.com/office/drawing/2016/5/10/chartex" xmlns:cx5="http://schemas.microsoft.com/office/drawing/2016/5/11/chartex" xmlns:cx6="http://schemas.microsoft.com/office/drawing/2016/5/12/chartex" xmlns:cx7="http://schemas.microsoft.com/office/drawing/2016/5/13/chartex" xmlns:cx8="http://schemas.microsoft.com/office/drawing/2016/5/14/chartex" xmlns:mc="http://schemas.openxmlformats.org/markup-compatibility/2006" xmlns:aink="http://schemas.microsoft.com/office/drawing/2016/ink" xmlns:am3d="http://schemas.microsoft.com/office/drawing/2017/model3d" xmlns:o="urn:schemas-microsoft-com:office:office" xmlns:r="http://schemas.openxmlformats.org/officeDocument/2006/relationships" xmlns:m="http://schemas.openxmlformats.org/officeDocument/2006/math" xmlns:v="urn:schemas-microsoft-com:vml" xmlns:wp14="http://schemas.microsoft.com/office/word/2010/wordprocessingDrawing" xmlns:wp="http://schemas.openxmlformats.org/drawingml/2006/wordprocessingDrawing" xmlns:w10="urn:schemas-microsoft-com:office:word" xmlns:w="http://schemas.openxmlformats.org/wordprocessingml/2006/main" xmlns:w14="http://schemas.microsoft.com/office/word/2010/wordml" xmlns:w15="http://schemas.microsoft.com/office/word/2012/wordml" xmlns:w16cid="http://schemas.microsoft.com/office/word/2016/wordml/cid" xmlns:w16se="http://schemas.microsoft.com/office/word/2015/wordml/symex" xmlns:wpg="http://schemas.microsoft.com/office/word/2010/wordprocessingGroup" xmlns:wpi="http://schemas.microsoft.com/office/word/2010/wordprocessingInk" xmlns:wne="http://schemas.microsoft.com/office/word/2006/wordml" xmlns:wps="http://schemas.microsoft.com/office/word/2010/wordprocessingShape" mc:Ignorable="w14 w15 w16se w16cid wp14">
+<w:endnotes xmlns:wpc="http://schemas.microsoft.com/office/word/2010/wordprocessingCanvas" xmlns:mc="http://schemas.openxmlformats.org/markup-compatibility/2006" xmlns:o="urn:schemas-microsoft-com:office:office" xmlns:r="http://schemas.openxmlformats.org/officeDocument/2006/relationships" xmlns:m="http://schemas.openxmlformats.org/officeDocument/2006/math" xmlns:v="urn:schemas-microsoft-com:vml" xmlns:wp14="http://schemas.microsoft.com/office/word/2010/wordprocessingDrawing" xmlns:wp="http://schemas.openxmlformats.org/drawingml/2006/wordprocessingDrawing" xmlns:w10="urn:schemas-microsoft-com:office:word" xmlns:w="http://schemas.openxmlformats.org/wordprocessingml/2006/main" xmlns:w14="http://schemas.microsoft.com/office/word/2010/wordml" xmlns:w15="http://schemas.microsoft.com/office/word/2012/wordml" xmlns:wpg="http://schemas.microsoft.com/office/word/2010/wordprocessingGroup" xmlns:wpi="http://schemas.microsoft.com/office/word/2010/wordprocessingInk" xmlns:wne="http://schemas.microsoft.com/office/word/2006/wordml" xmlns:wps="http://schemas.microsoft.com/office/word/2010/wordprocessingShape" mc:Ignorable="w14 w15 wp14">
   <w:endnote w:type="separator" w:id="-1">
     <w:p>
       <w:pPr>
@@ -13272,7 +13088,7 @@
 </file>
 
 <file path=word/footer1.xml><?xml version="1.0" encoding="utf-8"?>
-<w:ftr xmlns:wpc="http://schemas.microsoft.com/office/word/2010/wordprocessingCanvas" xmlns:cx="http://schemas.microsoft.com/office/drawing/2014/chartex" xmlns:cx1="http://schemas.microsoft.com/office/drawing/2015/9/8/chartex" xmlns:cx2="http://schemas.microsoft.com/office/drawing/2015/10/21/chartex" xmlns:cx3="http://schemas.microsoft.com/office/drawing/2016/5/9/chartex" xmlns:cx4="http://schemas.microsoft.com/office/drawing/2016/5/10/chartex" xmlns:cx5="http://schemas.microsoft.com/office/drawing/2016/5/11/chartex" xmlns:cx6="http://schemas.microsoft.com/office/drawing/2016/5/12/chartex" xmlns:cx7="http://schemas.microsoft.com/office/drawing/2016/5/13/chartex" xmlns:cx8="http://schemas.microsoft.com/office/drawing/2016/5/14/chartex" xmlns:mc="http://schemas.openxmlformats.org/markup-compatibility/2006" xmlns:aink="http://schemas.microsoft.com/office/drawing/2016/ink" xmlns:am3d="http://schemas.microsoft.com/office/drawing/2017/model3d" xmlns:o="urn:schemas-microsoft-com:office:office" xmlns:r="http://schemas.openxmlformats.org/officeDocument/2006/relationships" xmlns:m="http://schemas.openxmlformats.org/officeDocument/2006/math" xmlns:v="urn:schemas-microsoft-com:vml" xmlns:wp14="http://schemas.microsoft.com/office/word/2010/wordprocessingDrawing" xmlns:wp="http://schemas.openxmlformats.org/drawingml/2006/wordprocessingDrawing" xmlns:w10="urn:schemas-microsoft-com:office:word" xmlns:w="http://schemas.openxmlformats.org/wordprocessingml/2006/main" xmlns:w14="http://schemas.microsoft.com/office/word/2010/wordml" xmlns:w15="http://schemas.microsoft.com/office/word/2012/wordml" xmlns:w16cid="http://schemas.microsoft.com/office/word/2016/wordml/cid" xmlns:w16se="http://schemas.microsoft.com/office/word/2015/wordml/symex" xmlns:wpg="http://schemas.microsoft.com/office/word/2010/wordprocessingGroup" xmlns:wpi="http://schemas.microsoft.com/office/word/2010/wordprocessingInk" xmlns:wne="http://schemas.microsoft.com/office/word/2006/wordml" xmlns:wps="http://schemas.microsoft.com/office/word/2010/wordprocessingShape" mc:Ignorable="w14 w15 w16se w16cid wp14">
+<w:ftr xmlns:wpc="http://schemas.microsoft.com/office/word/2010/wordprocessingCanvas" xmlns:mc="http://schemas.openxmlformats.org/markup-compatibility/2006" xmlns:o="urn:schemas-microsoft-com:office:office" xmlns:r="http://schemas.openxmlformats.org/officeDocument/2006/relationships" xmlns:m="http://schemas.openxmlformats.org/officeDocument/2006/math" xmlns:v="urn:schemas-microsoft-com:vml" xmlns:wp14="http://schemas.microsoft.com/office/word/2010/wordprocessingDrawing" xmlns:wp="http://schemas.openxmlformats.org/drawingml/2006/wordprocessingDrawing" xmlns:w10="urn:schemas-microsoft-com:office:word" xmlns:w="http://schemas.openxmlformats.org/wordprocessingml/2006/main" xmlns:w14="http://schemas.microsoft.com/office/word/2010/wordml" xmlns:w15="http://schemas.microsoft.com/office/word/2012/wordml" xmlns:wpg="http://schemas.microsoft.com/office/word/2010/wordprocessingGroup" xmlns:wpi="http://schemas.microsoft.com/office/word/2010/wordprocessingInk" xmlns:wne="http://schemas.microsoft.com/office/word/2006/wordml" xmlns:wps="http://schemas.microsoft.com/office/word/2010/wordprocessingShape" mc:Ignorable="w14 w15 wp14">
   <w:p>
     <w:pPr>
       <w:pStyle w:val="Footer"/>
@@ -13282,7 +13098,7 @@
 </file>
 
 <file path=word/footer2.xml><?xml version="1.0" encoding="utf-8"?>
-<w:ftr xmlns:wpc="http://schemas.microsoft.com/office/word/2010/wordprocessingCanvas" xmlns:cx="http://schemas.microsoft.com/office/drawing/2014/chartex" xmlns:cx1="http://schemas.microsoft.com/office/drawing/2015/9/8/chartex" xmlns:cx2="http://schemas.microsoft.com/office/drawing/2015/10/21/chartex" xmlns:cx3="http://schemas.microsoft.com/office/drawing/2016/5/9/chartex" xmlns:cx4="http://schemas.microsoft.com/office/drawing/2016/5/10/chartex" xmlns:cx5="http://schemas.microsoft.com/office/drawing/2016/5/11/chartex" xmlns:cx6="http://schemas.microsoft.com/office/drawing/2016/5/12/chartex" xmlns:cx7="http://schemas.microsoft.com/office/drawing/2016/5/13/chartex" xmlns:cx8="http://schemas.microsoft.com/office/drawing/2016/5/14/chartex" xmlns:mc="http://schemas.openxmlformats.org/markup-compatibility/2006" xmlns:aink="http://schemas.microsoft.com/office/drawing/2016/ink" xmlns:am3d="http://schemas.microsoft.com/office/drawing/2017/model3d" xmlns:o="urn:schemas-microsoft-com:office:office" xmlns:r="http://schemas.openxmlformats.org/officeDocument/2006/relationships" xmlns:m="http://schemas.openxmlformats.org/officeDocument/2006/math" xmlns:v="urn:schemas-microsoft-com:vml" xmlns:wp14="http://schemas.microsoft.com/office/word/2010/wordprocessingDrawing" xmlns:wp="http://schemas.openxmlformats.org/drawingml/2006/wordprocessingDrawing" xmlns:w10="urn:schemas-microsoft-com:office:word" xmlns:w="http://schemas.openxmlformats.org/wordprocessingml/2006/main" xmlns:w14="http://schemas.microsoft.com/office/word/2010/wordml" xmlns:w15="http://schemas.microsoft.com/office/word/2012/wordml" xmlns:w16cid="http://schemas.microsoft.com/office/word/2016/wordml/cid" xmlns:w16se="http://schemas.microsoft.com/office/word/2015/wordml/symex" xmlns:wpg="http://schemas.microsoft.com/office/word/2010/wordprocessingGroup" xmlns:wpi="http://schemas.microsoft.com/office/word/2010/wordprocessingInk" xmlns:wne="http://schemas.microsoft.com/office/word/2006/wordml" xmlns:wps="http://schemas.microsoft.com/office/word/2010/wordprocessingShape" mc:Ignorable="w14 w15 w16se w16cid wp14">
+<w:ftr xmlns:wpc="http://schemas.microsoft.com/office/word/2010/wordprocessingCanvas" xmlns:mc="http://schemas.openxmlformats.org/markup-compatibility/2006" xmlns:o="urn:schemas-microsoft-com:office:office" xmlns:r="http://schemas.openxmlformats.org/officeDocument/2006/relationships" xmlns:m="http://schemas.openxmlformats.org/officeDocument/2006/math" xmlns:v="urn:schemas-microsoft-com:vml" xmlns:wp14="http://schemas.microsoft.com/office/word/2010/wordprocessingDrawing" xmlns:wp="http://schemas.openxmlformats.org/drawingml/2006/wordprocessingDrawing" xmlns:w10="urn:schemas-microsoft-com:office:word" xmlns:w="http://schemas.openxmlformats.org/wordprocessingml/2006/main" xmlns:w14="http://schemas.microsoft.com/office/word/2010/wordml" xmlns:w15="http://schemas.microsoft.com/office/word/2012/wordml" xmlns:wpg="http://schemas.microsoft.com/office/word/2010/wordprocessingGroup" xmlns:wpi="http://schemas.microsoft.com/office/word/2010/wordprocessingInk" xmlns:wne="http://schemas.microsoft.com/office/word/2006/wordml" xmlns:wps="http://schemas.microsoft.com/office/word/2010/wordprocessingShape" mc:Ignorable="w14 w15 wp14">
   <w:p>
     <w:pPr>
       <w:pStyle w:val="Footer"/>
@@ -13292,7 +13108,7 @@
 </file>
 
 <file path=word/footer3.xml><?xml version="1.0" encoding="utf-8"?>
-<w:ftr xmlns:wpc="http://schemas.microsoft.com/office/word/2010/wordprocessingCanvas" xmlns:cx="http://schemas.microsoft.com/office/drawing/2014/chartex" xmlns:cx1="http://schemas.microsoft.com/office/drawing/2015/9/8/chartex" xmlns:cx2="http://schemas.microsoft.com/office/drawing/2015/10/21/chartex" xmlns:cx3="http://schemas.microsoft.com/office/drawing/2016/5/9/chartex" xmlns:cx4="http://schemas.microsoft.com/office/drawing/2016/5/10/chartex" xmlns:cx5="http://schemas.microsoft.com/office/drawing/2016/5/11/chartex" xmlns:cx6="http://schemas.microsoft.com/office/drawing/2016/5/12/chartex" xmlns:cx7="http://schemas.microsoft.com/office/drawing/2016/5/13/chartex" xmlns:cx8="http://schemas.microsoft.com/office/drawing/2016/5/14/chartex" xmlns:mc="http://schemas.openxmlformats.org/markup-compatibility/2006" xmlns:aink="http://schemas.microsoft.com/office/drawing/2016/ink" xmlns:am3d="http://schemas.microsoft.com/office/drawing/2017/model3d" xmlns:o="urn:schemas-microsoft-com:office:office" xmlns:r="http://schemas.openxmlformats.org/officeDocument/2006/relationships" xmlns:m="http://schemas.openxmlformats.org/officeDocument/2006/math" xmlns:v="urn:schemas-microsoft-com:vml" xmlns:wp14="http://schemas.microsoft.com/office/word/2010/wordprocessingDrawing" xmlns:wp="http://schemas.openxmlformats.org/drawingml/2006/wordprocessingDrawing" xmlns:w10="urn:schemas-microsoft-com:office:word" xmlns:w="http://schemas.openxmlformats.org/wordprocessingml/2006/main" xmlns:w14="http://schemas.microsoft.com/office/word/2010/wordml" xmlns:w15="http://schemas.microsoft.com/office/word/2012/wordml" xmlns:w16cid="http://schemas.microsoft.com/office/word/2016/wordml/cid" xmlns:w16se="http://schemas.microsoft.com/office/word/2015/wordml/symex" xmlns:wpg="http://schemas.microsoft.com/office/word/2010/wordprocessingGroup" xmlns:wpi="http://schemas.microsoft.com/office/word/2010/wordprocessingInk" xmlns:wne="http://schemas.microsoft.com/office/word/2006/wordml" xmlns:wps="http://schemas.microsoft.com/office/word/2010/wordprocessingShape" mc:Ignorable="w14 w15 w16se w16cid wp14">
+<w:ftr xmlns:wpc="http://schemas.microsoft.com/office/word/2010/wordprocessingCanvas" xmlns:mc="http://schemas.openxmlformats.org/markup-compatibility/2006" xmlns:o="urn:schemas-microsoft-com:office:office" xmlns:r="http://schemas.openxmlformats.org/officeDocument/2006/relationships" xmlns:m="http://schemas.openxmlformats.org/officeDocument/2006/math" xmlns:v="urn:schemas-microsoft-com:vml" xmlns:wp14="http://schemas.microsoft.com/office/word/2010/wordprocessingDrawing" xmlns:wp="http://schemas.openxmlformats.org/drawingml/2006/wordprocessingDrawing" xmlns:w10="urn:schemas-microsoft-com:office:word" xmlns:w="http://schemas.openxmlformats.org/wordprocessingml/2006/main" xmlns:w14="http://schemas.microsoft.com/office/word/2010/wordml" xmlns:w15="http://schemas.microsoft.com/office/word/2012/wordml" xmlns:wpg="http://schemas.microsoft.com/office/word/2010/wordprocessingGroup" xmlns:wpi="http://schemas.microsoft.com/office/word/2010/wordprocessingInk" xmlns:wne="http://schemas.microsoft.com/office/word/2006/wordml" xmlns:wps="http://schemas.microsoft.com/office/word/2010/wordprocessingShape" mc:Ignorable="w14 w15 wp14">
   <w:p>
     <w:pPr>
       <w:pStyle w:val="Footer"/>
@@ -13302,7 +13118,7 @@
 </file>
 
 <file path=word/footnotes.xml><?xml version="1.0" encoding="utf-8"?>
-<w:footnotes xmlns:wpc="http://schemas.microsoft.com/office/word/2010/wordprocessingCanvas" xmlns:cx="http://schemas.microsoft.com/office/drawing/2014/chartex" xmlns:cx1="http://schemas.microsoft.com/office/drawing/2015/9/8/chartex" xmlns:cx2="http://schemas.microsoft.com/office/drawing/2015/10/21/chartex" xmlns:cx3="http://schemas.microsoft.com/office/drawing/2016/5/9/chartex" xmlns:cx4="http://schemas.microsoft.com/office/drawing/2016/5/10/chartex" xmlns:cx5="http://schemas.microsoft.com/office/drawing/2016/5/11/chartex" xmlns:cx6="http://schemas.microsoft.com/office/drawing/2016/5/12/chartex" xmlns:cx7="http://schemas.microsoft.com/office/drawing/2016/5/13/chartex" xmlns:cx8="http://schemas.microsoft.com/office/drawing/2016/5/14/chartex" xmlns:mc="http://schemas.openxmlformats.org/markup-compatibility/2006" xmlns:aink="http://schemas.microsoft.com/office/drawing/2016/ink" xmlns:am3d="http://schemas.microsoft.com/office/drawing/2017/model3d" xmlns:o="urn:schemas-microsoft-com:office:office" xmlns:r="http://schemas.openxmlformats.org/officeDocument/2006/relationships" xmlns:m="http://schemas.openxmlformats.org/officeDocument/2006/math" xmlns:v="urn:schemas-microsoft-com:vml" xmlns:wp14="http://schemas.microsoft.com/office/word/2010/wordprocessingDrawing" xmlns:wp="http://schemas.openxmlformats.org/drawingml/2006/wordprocessingDrawing" xmlns:w10="urn:schemas-microsoft-com:office:word" xmlns:w="http://schemas.openxmlformats.org/wordprocessingml/2006/main" xmlns:w14="http://schemas.microsoft.com/office/word/2010/wordml" xmlns:w15="http://schemas.microsoft.com/office/word/2012/wordml" xmlns:w16cid="http://schemas.microsoft.com/office/word/2016/wordml/cid" xmlns:w16se="http://schemas.microsoft.com/office/word/2015/wordml/symex" xmlns:wpg="http://schemas.microsoft.com/office/word/2010/wordprocessingGroup" xmlns:wpi="http://schemas.microsoft.com/office/word/2010/wordprocessingInk" xmlns:wne="http://schemas.microsoft.com/office/word/2006/wordml" xmlns:wps="http://schemas.microsoft.com/office/word/2010/wordprocessingShape" mc:Ignorable="w14 w15 w16se w16cid wp14">
+<w:footnotes xmlns:wpc="http://schemas.microsoft.com/office/word/2010/wordprocessingCanvas" xmlns:mc="http://schemas.openxmlformats.org/markup-compatibility/2006" xmlns:o="urn:schemas-microsoft-com:office:office" xmlns:r="http://schemas.openxmlformats.org/officeDocument/2006/relationships" xmlns:m="http://schemas.openxmlformats.org/officeDocument/2006/math" xmlns:v="urn:schemas-microsoft-com:vml" xmlns:wp14="http://schemas.microsoft.com/office/word/2010/wordprocessingDrawing" xmlns:wp="http://schemas.openxmlformats.org/drawingml/2006/wordprocessingDrawing" xmlns:w10="urn:schemas-microsoft-com:office:word" xmlns:w="http://schemas.openxmlformats.org/wordprocessingml/2006/main" xmlns:w14="http://schemas.microsoft.com/office/word/2010/wordml" xmlns:w15="http://schemas.microsoft.com/office/word/2012/wordml" xmlns:wpg="http://schemas.microsoft.com/office/word/2010/wordprocessingGroup" xmlns:wpi="http://schemas.microsoft.com/office/word/2010/wordprocessingInk" xmlns:wne="http://schemas.microsoft.com/office/word/2006/wordml" xmlns:wps="http://schemas.microsoft.com/office/word/2010/wordprocessingShape" mc:Ignorable="w14 w15 wp14">
   <w:footnote w:type="separator" w:id="-1">
     <w:p>
       <w:pPr>
@@ -13327,7 +13143,7 @@
 </file>
 
 <file path=word/header1.xml><?xml version="1.0" encoding="utf-8"?>
-<w:hdr xmlns:wpc="http://schemas.microsoft.com/office/word/2010/wordprocessingCanvas" xmlns:cx="http://schemas.microsoft.com/office/drawing/2014/chartex" xmlns:cx1="http://schemas.microsoft.com/office/drawing/2015/9/8/chartex" xmlns:cx2="http://schemas.microsoft.com/office/drawing/2015/10/21/chartex" xmlns:cx3="http://schemas.microsoft.com/office/drawing/2016/5/9/chartex" xmlns:cx4="http://schemas.microsoft.com/office/drawing/2016/5/10/chartex" xmlns:cx5="http://schemas.microsoft.com/office/drawing/2016/5/11/chartex" xmlns:cx6="http://schemas.microsoft.com/office/drawing/2016/5/12/chartex" xmlns:cx7="http://schemas.microsoft.com/office/drawing/2016/5/13/chartex" xmlns:cx8="http://schemas.microsoft.com/office/drawing/2016/5/14/chartex" xmlns:mc="http://schemas.openxmlformats.org/markup-compatibility/2006" xmlns:aink="http://schemas.microsoft.com/office/drawing/2016/ink" xmlns:am3d="http://schemas.microsoft.com/office/drawing/2017/model3d" xmlns:o="urn:schemas-microsoft-com:office:office" xmlns:r="http://schemas.openxmlformats.org/officeDocument/2006/relationships" xmlns:m="http://schemas.openxmlformats.org/officeDocument/2006/math" xmlns:v="urn:schemas-microsoft-com:vml" xmlns:wp14="http://schemas.microsoft.com/office/word/2010/wordprocessingDrawing" xmlns:wp="http://schemas.openxmlformats.org/drawingml/2006/wordprocessingDrawing" xmlns:w10="urn:schemas-microsoft-com:office:word" xmlns:w="http://schemas.openxmlformats.org/wordprocessingml/2006/main" xmlns:w14="http://schemas.microsoft.com/office/word/2010/wordml" xmlns:w15="http://schemas.microsoft.com/office/word/2012/wordml" xmlns:w16cid="http://schemas.microsoft.com/office/word/2016/wordml/cid" xmlns:w16se="http://schemas.microsoft.com/office/word/2015/wordml/symex" xmlns:wpg="http://schemas.microsoft.com/office/word/2010/wordprocessingGroup" xmlns:wpi="http://schemas.microsoft.com/office/word/2010/wordprocessingInk" xmlns:wne="http://schemas.microsoft.com/office/word/2006/wordml" xmlns:wps="http://schemas.microsoft.com/office/word/2010/wordprocessingShape" mc:Ignorable="w14 w15 w16se w16cid wp14">
+<w:hdr xmlns:wpc="http://schemas.microsoft.com/office/word/2010/wordprocessingCanvas" xmlns:mc="http://schemas.openxmlformats.org/markup-compatibility/2006" xmlns:o="urn:schemas-microsoft-com:office:office" xmlns:r="http://schemas.openxmlformats.org/officeDocument/2006/relationships" xmlns:m="http://schemas.openxmlformats.org/officeDocument/2006/math" xmlns:v="urn:schemas-microsoft-com:vml" xmlns:wp14="http://schemas.microsoft.com/office/word/2010/wordprocessingDrawing" xmlns:wp="http://schemas.openxmlformats.org/drawingml/2006/wordprocessingDrawing" xmlns:w10="urn:schemas-microsoft-com:office:word" xmlns:w="http://schemas.openxmlformats.org/wordprocessingml/2006/main" xmlns:w14="http://schemas.microsoft.com/office/word/2010/wordml" xmlns:w15="http://schemas.microsoft.com/office/word/2012/wordml" xmlns:wpg="http://schemas.microsoft.com/office/word/2010/wordprocessingGroup" xmlns:wpi="http://schemas.microsoft.com/office/word/2010/wordprocessingInk" xmlns:wne="http://schemas.microsoft.com/office/word/2006/wordml" xmlns:wps="http://schemas.microsoft.com/office/word/2010/wordprocessingShape" mc:Ignorable="w14 w15 wp14">
   <w:p>
     <w:pPr>
       <w:pStyle w:val="Header"/>
@@ -13337,7 +13153,7 @@
 </file>
 
 <file path=word/header2.xml><?xml version="1.0" encoding="utf-8"?>
-<w:hdr xmlns:wpc="http://schemas.microsoft.com/office/word/2010/wordprocessingCanvas" xmlns:cx="http://schemas.microsoft.com/office/drawing/2014/chartex" xmlns:cx1="http://schemas.microsoft.com/office/drawing/2015/9/8/chartex" xmlns:cx2="http://schemas.microsoft.com/office/drawing/2015/10/21/chartex" xmlns:cx3="http://schemas.microsoft.com/office/drawing/2016/5/9/chartex" xmlns:cx4="http://schemas.microsoft.com/office/drawing/2016/5/10/chartex" xmlns:cx5="http://schemas.microsoft.com/office/drawing/2016/5/11/chartex" xmlns:cx6="http://schemas.microsoft.com/office/drawing/2016/5/12/chartex" xmlns:cx7="http://schemas.microsoft.com/office/drawing/2016/5/13/chartex" xmlns:cx8="http://schemas.microsoft.com/office/drawing/2016/5/14/chartex" xmlns:mc="http://schemas.openxmlformats.org/markup-compatibility/2006" xmlns:aink="http://schemas.microsoft.com/office/drawing/2016/ink" xmlns:am3d="http://schemas.microsoft.com/office/drawing/2017/model3d" xmlns:o="urn:schemas-microsoft-com:office:office" xmlns:r="http://schemas.openxmlformats.org/officeDocument/2006/relationships" xmlns:m="http://schemas.openxmlformats.org/officeDocument/2006/math" xmlns:v="urn:schemas-microsoft-com:vml" xmlns:wp14="http://schemas.microsoft.com/office/word/2010/wordprocessingDrawing" xmlns:wp="http://schemas.openxmlformats.org/drawingml/2006/wordprocessingDrawing" xmlns:w10="urn:schemas-microsoft-com:office:word" xmlns:w="http://schemas.openxmlformats.org/wordprocessingml/2006/main" xmlns:w14="http://schemas.microsoft.com/office/word/2010/wordml" xmlns:w15="http://schemas.microsoft.com/office/word/2012/wordml" xmlns:w16cid="http://schemas.microsoft.com/office/word/2016/wordml/cid" xmlns:w16se="http://schemas.microsoft.com/office/word/2015/wordml/symex" xmlns:wpg="http://schemas.microsoft.com/office/word/2010/wordprocessingGroup" xmlns:wpi="http://schemas.microsoft.com/office/word/2010/wordprocessingInk" xmlns:wne="http://schemas.microsoft.com/office/word/2006/wordml" xmlns:wps="http://schemas.microsoft.com/office/word/2010/wordprocessingShape" mc:Ignorable="w14 w15 w16se w16cid wp14">
+<w:hdr xmlns:wpc="http://schemas.microsoft.com/office/word/2010/wordprocessingCanvas" xmlns:mc="http://schemas.openxmlformats.org/markup-compatibility/2006" xmlns:o="urn:schemas-microsoft-com:office:office" xmlns:r="http://schemas.openxmlformats.org/officeDocument/2006/relationships" xmlns:m="http://schemas.openxmlformats.org/officeDocument/2006/math" xmlns:v="urn:schemas-microsoft-com:vml" xmlns:wp14="http://schemas.microsoft.com/office/word/2010/wordprocessingDrawing" xmlns:wp="http://schemas.openxmlformats.org/drawingml/2006/wordprocessingDrawing" xmlns:w10="urn:schemas-microsoft-com:office:word" xmlns:w="http://schemas.openxmlformats.org/wordprocessingml/2006/main" xmlns:w14="http://schemas.microsoft.com/office/word/2010/wordml" xmlns:w15="http://schemas.microsoft.com/office/word/2012/wordml" xmlns:wpg="http://schemas.microsoft.com/office/word/2010/wordprocessingGroup" xmlns:wpi="http://schemas.microsoft.com/office/word/2010/wordprocessingInk" xmlns:wne="http://schemas.microsoft.com/office/word/2006/wordml" xmlns:wps="http://schemas.microsoft.com/office/word/2010/wordprocessingShape" mc:Ignorable="w14 w15 wp14">
   <w:p>
     <w:pPr>
       <w:pStyle w:val="Header"/>
@@ -13347,7 +13163,7 @@
 </file>
 
 <file path=word/header3.xml><?xml version="1.0" encoding="utf-8"?>
-<w:hdr xmlns:wpc="http://schemas.microsoft.com/office/word/2010/wordprocessingCanvas" xmlns:cx="http://schemas.microsoft.com/office/drawing/2014/chartex" xmlns:cx1="http://schemas.microsoft.com/office/drawing/2015/9/8/chartex" xmlns:cx2="http://schemas.microsoft.com/office/drawing/2015/10/21/chartex" xmlns:cx3="http://schemas.microsoft.com/office/drawing/2016/5/9/chartex" xmlns:cx4="http://schemas.microsoft.com/office/drawing/2016/5/10/chartex" xmlns:cx5="http://schemas.microsoft.com/office/drawing/2016/5/11/chartex" xmlns:cx6="http://schemas.microsoft.com/office/drawing/2016/5/12/chartex" xmlns:cx7="http://schemas.microsoft.com/office/drawing/2016/5/13/chartex" xmlns:cx8="http://schemas.microsoft.com/office/drawing/2016/5/14/chartex" xmlns:mc="http://schemas.openxmlformats.org/markup-compatibility/2006" xmlns:aink="http://schemas.microsoft.com/office/drawing/2016/ink" xmlns:am3d="http://schemas.microsoft.com/office/drawing/2017/model3d" xmlns:o="urn:schemas-microsoft-com:office:office" xmlns:r="http://schemas.openxmlformats.org/officeDocument/2006/relationships" xmlns:m="http://schemas.openxmlformats.org/officeDocument/2006/math" xmlns:v="urn:schemas-microsoft-com:vml" xmlns:wp14="http://schemas.microsoft.com/office/word/2010/wordprocessingDrawing" xmlns:wp="http://schemas.openxmlformats.org/drawingml/2006/wordprocessingDrawing" xmlns:w10="urn:schemas-microsoft-com:office:word" xmlns:w="http://schemas.openxmlformats.org/wordprocessingml/2006/main" xmlns:w14="http://schemas.microsoft.com/office/word/2010/wordml" xmlns:w15="http://schemas.microsoft.com/office/word/2012/wordml" xmlns:w16cid="http://schemas.microsoft.com/office/word/2016/wordml/cid" xmlns:w16se="http://schemas.microsoft.com/office/word/2015/wordml/symex" xmlns:wpg="http://schemas.microsoft.com/office/word/2010/wordprocessingGroup" xmlns:wpi="http://schemas.microsoft.com/office/word/2010/wordprocessingInk" xmlns:wne="http://schemas.microsoft.com/office/word/2006/wordml" xmlns:wps="http://schemas.microsoft.com/office/word/2010/wordprocessingShape" mc:Ignorable="w14 w15 w16se w16cid wp14">
+<w:hdr xmlns:wpc="http://schemas.microsoft.com/office/word/2010/wordprocessingCanvas" xmlns:mc="http://schemas.openxmlformats.org/markup-compatibility/2006" xmlns:o="urn:schemas-microsoft-com:office:office" xmlns:r="http://schemas.openxmlformats.org/officeDocument/2006/relationships" xmlns:m="http://schemas.openxmlformats.org/officeDocument/2006/math" xmlns:v="urn:schemas-microsoft-com:vml" xmlns:wp14="http://schemas.microsoft.com/office/word/2010/wordprocessingDrawing" xmlns:wp="http://schemas.openxmlformats.org/drawingml/2006/wordprocessingDrawing" xmlns:w10="urn:schemas-microsoft-com:office:word" xmlns:w="http://schemas.openxmlformats.org/wordprocessingml/2006/main" xmlns:w14="http://schemas.microsoft.com/office/word/2010/wordml" xmlns:w15="http://schemas.microsoft.com/office/word/2012/wordml" xmlns:wpg="http://schemas.microsoft.com/office/word/2010/wordprocessingGroup" xmlns:wpi="http://schemas.microsoft.com/office/word/2010/wordprocessingInk" xmlns:wne="http://schemas.microsoft.com/office/word/2006/wordml" xmlns:wps="http://schemas.microsoft.com/office/word/2010/wordprocessingShape" mc:Ignorable="w14 w15 wp14">
   <w:p>
     <w:pPr>
       <w:pStyle w:val="Header"/>
@@ -13357,7 +13173,7 @@
 </file>
 
 <file path=word/numbering.xml><?xml version="1.0" encoding="utf-8"?>
-<w:numbering xmlns:wpc="http://schemas.microsoft.com/office/word/2010/wordprocessingCanvas" xmlns:cx="http://schemas.microsoft.com/office/drawing/2014/chartex" xmlns:cx1="http://schemas.microsoft.com/office/drawing/2015/9/8/chartex" xmlns:cx2="http://schemas.microsoft.com/office/drawing/2015/10/21/chartex" xmlns:cx3="http://schemas.microsoft.com/office/drawing/2016/5/9/chartex" xmlns:cx4="http://schemas.microsoft.com/office/drawing/2016/5/10/chartex" xmlns:cx5="http://schemas.microsoft.com/office/drawing/2016/5/11/chartex" xmlns:cx6="http://schemas.microsoft.com/office/drawing/2016/5/12/chartex" xmlns:cx7="http://schemas.microsoft.com/office/drawing/2016/5/13/chartex" xmlns:cx8="http://schemas.microsoft.com/office/drawing/2016/5/14/chartex" xmlns:mc="http://schemas.openxmlformats.org/markup-compatibility/2006" xmlns:aink="http://schemas.microsoft.com/office/drawing/2016/ink" xmlns:am3d="http://schemas.microsoft.com/office/drawing/2017/model3d" xmlns:o="urn:schemas-microsoft-com:office:office" xmlns:r="http://schemas.openxmlformats.org/officeDocument/2006/relationships" xmlns:m="http://schemas.openxmlformats.org/officeDocument/2006/math" xmlns:v="urn:schemas-microsoft-com:vml" xmlns:wp14="http://schemas.microsoft.com/office/word/2010/wordprocessingDrawing" xmlns:wp="http://schemas.openxmlformats.org/drawingml/2006/wordprocessingDrawing" xmlns:w10="urn:schemas-microsoft-com:office:word" xmlns:w="http://schemas.openxmlformats.org/wordprocessingml/2006/main" xmlns:w14="http://schemas.microsoft.com/office/word/2010/wordml" xmlns:w15="http://schemas.microsoft.com/office/word/2012/wordml" xmlns:w16cid="http://schemas.microsoft.com/office/word/2016/wordml/cid" xmlns:w16se="http://schemas.microsoft.com/office/word/2015/wordml/symex" xmlns:wpg="http://schemas.microsoft.com/office/word/2010/wordprocessingGroup" xmlns:wpi="http://schemas.microsoft.com/office/word/2010/wordprocessingInk" xmlns:wne="http://schemas.microsoft.com/office/word/2006/wordml" xmlns:wps="http://schemas.microsoft.com/office/word/2010/wordprocessingShape" mc:Ignorable="w14 w15 w16se w16cid wp14">
+<w:numbering xmlns:wpc="http://schemas.microsoft.com/office/word/2010/wordprocessingCanvas" xmlns:mc="http://schemas.openxmlformats.org/markup-compatibility/2006" xmlns:o="urn:schemas-microsoft-com:office:office" xmlns:r="http://schemas.openxmlformats.org/officeDocument/2006/relationships" xmlns:m="http://schemas.openxmlformats.org/officeDocument/2006/math" xmlns:v="urn:schemas-microsoft-com:vml" xmlns:wp14="http://schemas.microsoft.com/office/word/2010/wordprocessingDrawing" xmlns:wp="http://schemas.openxmlformats.org/drawingml/2006/wordprocessingDrawing" xmlns:w10="urn:schemas-microsoft-com:office:word" xmlns:w="http://schemas.openxmlformats.org/wordprocessingml/2006/main" xmlns:w14="http://schemas.microsoft.com/office/word/2010/wordml" xmlns:w15="http://schemas.microsoft.com/office/word/2012/wordml" xmlns:wpg="http://schemas.microsoft.com/office/word/2010/wordprocessingGroup" xmlns:wpi="http://schemas.microsoft.com/office/word/2010/wordprocessingInk" xmlns:wne="http://schemas.microsoft.com/office/word/2006/wordml" xmlns:wps="http://schemas.microsoft.com/office/word/2010/wordprocessingShape" mc:Ignorable="w14 w15 wp14">
   <w:abstractNum w:abstractNumId="0" w15:restartNumberingAfterBreak="0">
     <w:nsid w:val="02FBC9D9"/>
     <w:multiLevelType w:val="multilevel"/>
@@ -14180,7 +13996,7 @@
 </file>
 
 <file path=word/styles.xml><?xml version="1.0" encoding="utf-8"?>
-<w:styles xmlns:mc="http://schemas.openxmlformats.org/markup-compatibility/2006" xmlns:r="http://schemas.openxmlformats.org/officeDocument/2006/relationships" xmlns:w="http://schemas.openxmlformats.org/wordprocessingml/2006/main" xmlns:w14="http://schemas.microsoft.com/office/word/2010/wordml" xmlns:w15="http://schemas.microsoft.com/office/word/2012/wordml" xmlns:w16cid="http://schemas.microsoft.com/office/word/2016/wordml/cid" xmlns:w16se="http://schemas.microsoft.com/office/word/2015/wordml/symex" mc:Ignorable="w14 w15 w16se w16cid">
+<w:styles xmlns:mc="http://schemas.openxmlformats.org/markup-compatibility/2006" xmlns:r="http://schemas.openxmlformats.org/officeDocument/2006/relationships" xmlns:w="http://schemas.openxmlformats.org/wordprocessingml/2006/main" xmlns:w14="http://schemas.microsoft.com/office/word/2010/wordml" xmlns:w15="http://schemas.microsoft.com/office/word/2012/wordml" mc:Ignorable="w14 w15">
   <w:docDefaults>
     <w:rPrDefault>
       <w:rPr>
@@ -14194,7 +14010,7 @@
       </w:pPr>
     </w:pPrDefault>
   </w:docDefaults>
-  <w:latentStyles w:defLockedState="0" w:defUIPriority="99" w:defSemiHidden="0" w:defUnhideWhenUsed="0" w:defQFormat="0" w:count="375">
+  <w:latentStyles w:defLockedState="0" w:defUIPriority="99" w:defSemiHidden="0" w:defUnhideWhenUsed="0" w:defQFormat="0" w:count="371">
     <w:lsdException w:name="Normal" w:uiPriority="0" w:qFormat="1"/>
     <w:lsdException w:name="heading 1" w:uiPriority="9" w:qFormat="1"/>
     <w:lsdException w:name="heading 2" w:uiPriority="9" w:unhideWhenUsed="1" w:qFormat="1"/>
@@ -14300,6 +14116,7 @@
     <w:lsdException w:name="HTML Sample" w:semiHidden="1" w:unhideWhenUsed="1"/>
     <w:lsdException w:name="HTML Typewriter" w:semiHidden="1" w:unhideWhenUsed="1"/>
     <w:lsdException w:name="HTML Variable" w:semiHidden="1" w:unhideWhenUsed="1"/>
+    <w:lsdException w:name="Normal Table" w:semiHidden="1" w:unhideWhenUsed="1"/>
     <w:lsdException w:name="annotation subject" w:semiHidden="1" w:unhideWhenUsed="1"/>
     <w:lsdException w:name="No List" w:semiHidden="1" w:unhideWhenUsed="1"/>
     <w:lsdException w:name="Outline List 1" w:semiHidden="1" w:unhideWhenUsed="1"/>
@@ -14343,8 +14160,10 @@
     <w:lsdException w:name="Table Elegant" w:semiHidden="1" w:unhideWhenUsed="1"/>
     <w:lsdException w:name="Table Professional" w:semiHidden="1" w:unhideWhenUsed="1"/>
     <w:lsdException w:name="Table Subtle 1" w:semiHidden="1" w:unhideWhenUsed="1"/>
+    <w:lsdException w:name="Table Subtle 2" w:semiHidden="1" w:unhideWhenUsed="1"/>
     <w:lsdException w:name="Table Web 1" w:semiHidden="1" w:unhideWhenUsed="1"/>
     <w:lsdException w:name="Table Web 2" w:semiHidden="1" w:unhideWhenUsed="1"/>
+    <w:lsdException w:name="Table Web 3" w:semiHidden="1" w:unhideWhenUsed="1"/>
     <w:lsdException w:name="Balloon Text" w:semiHidden="1" w:unhideWhenUsed="1"/>
     <w:lsdException w:name="Table Grid" w:uiPriority="59"/>
     <w:lsdException w:name="Table Theme" w:semiHidden="1" w:unhideWhenUsed="1"/>
@@ -14560,10 +14379,6 @@
     <w:lsdException w:name="List Table 5 Dark Accent 6" w:uiPriority="50"/>
     <w:lsdException w:name="List Table 6 Colorful Accent 6" w:uiPriority="51"/>
     <w:lsdException w:name="List Table 7 Colorful Accent 6" w:uiPriority="52"/>
-    <w:lsdException w:name="Mention" w:semiHidden="1" w:unhideWhenUsed="1"/>
-    <w:lsdException w:name="Smart Hyperlink" w:semiHidden="1" w:unhideWhenUsed="1"/>
-    <w:lsdException w:name="Hashtag" w:semiHidden="1" w:unhideWhenUsed="1"/>
-    <w:lsdException w:name="Unresolved Mention" w:semiHidden="1" w:unhideWhenUsed="1"/>
   </w:latentStyles>
   <w:style w:type="paragraph" w:default="1" w:styleId="Normal">
     <w:name w:val="Normal"/>
@@ -14643,6 +14458,7 @@
   <w:style w:type="character" w:default="1" w:styleId="DefaultParagraphFont">
     <w:name w:val="Default Paragraph Font"/>
     <w:uiPriority w:val="1"/>
+    <w:semiHidden/>
     <w:unhideWhenUsed/>
   </w:style>
   <w:style w:type="table" w:default="1" w:styleId="TableNormal">
@@ -15207,7 +15023,7 @@
 </file>
 
 <file path=customXml/itemProps2.xml><?xml version="1.0" encoding="utf-8"?>
-<ds:datastoreItem xmlns:ds="http://schemas.openxmlformats.org/officeDocument/2006/customXml" ds:itemID="{7927B20C-B317-4708-8229-2C535ABDF6BB}">
+<ds:datastoreItem xmlns:ds="http://schemas.openxmlformats.org/officeDocument/2006/customXml" ds:itemID="{787E24EA-C66B-47EA-960E-2D73B8BAF828}">
   <ds:schemaRefs>
     <ds:schemaRef ds:uri="http://schemas.openxmlformats.org/officeDocument/2006/bibliography"/>
   </ds:schemaRefs>

</xml_diff>

<commit_message>
updated some clarification on Systadmin in function section
</commit_message>
<xml_diff>
--- a/Reports/Group5 Final Report Draft Deirdre.docx
+++ b/Reports/Group5 Final Report Draft Deirdre.docx
@@ -3797,7 +3797,7 @@
       <w:tblGrid>
         <w:gridCol w:w="1616"/>
         <w:gridCol w:w="3959"/>
-        <w:gridCol w:w="5471"/>
+        <w:gridCol w:w="3441"/>
       </w:tblGrid>
       <w:tr>
         <w:trPr>
@@ -4353,7 +4353,6 @@
           </w:tcPr>
           <w:p>
             <w:r>
-              <w:lastRenderedPageBreak/>
               <w:t>FN4.100</w:t>
             </w:r>
           </w:p>
@@ -4561,6 +4560,7 @@
           </w:tcPr>
           <w:p>
             <w:r>
+              <w:lastRenderedPageBreak/>
               <w:t>FN4.101</w:t>
             </w:r>
           </w:p>
@@ -4870,7 +4870,6 @@
           </w:tcPr>
           <w:p>
             <w:r>
-              <w:lastRenderedPageBreak/>
               <w:t>FN4.104</w:t>
             </w:r>
           </w:p>
@@ -4905,7 +4904,11 @@
             </w:r>
             <w:proofErr w:type="gramEnd"/>
             <w:r>
-              <w:t xml:space="preserve"> the drop down screen which limits the user to the Mandatory Choices.</w:t>
+              <w:t xml:space="preserve"> the drop down screen which </w:t>
+            </w:r>
+            <w:r>
+              <w:lastRenderedPageBreak/>
+              <w:t>limits the user to the Mandatory Choices.</w:t>
             </w:r>
           </w:p>
         </w:tc>
@@ -4922,6 +4925,7 @@
           </w:tcPr>
           <w:p>
             <w:r>
+              <w:lastRenderedPageBreak/>
               <w:t>FN4.105</w:t>
             </w:r>
           </w:p>
@@ -4963,13 +4967,7 @@
               <w:rPr>
                 <w:b/>
               </w:rPr>
-              <w:t xml:space="preserve"> </w:t>
-            </w:r>
-            <w:r>
-              <w:rPr>
-                <w:b/>
-              </w:rPr>
-              <w:t>Please note that the system also suggest people of all Gender for your view</w:t>
+              <w:t xml:space="preserve"> Please note that the system also suggest people of all Gender for your view</w:t>
             </w:r>
           </w:p>
         </w:tc>
@@ -5183,6 +5181,7 @@
           </w:tcPr>
           <w:p>
             <w:r>
+              <w:lastRenderedPageBreak/>
               <w:t>FN4.110</w:t>
             </w:r>
           </w:p>
@@ -5226,8 +5225,6 @@
             <w:r>
               <w:t xml:space="preserve"> team.  Selecting Report will flag the Profile of that person for the SYSADMIN team to check</w:t>
             </w:r>
-            <w:bookmarkStart w:id="5" w:name="_GoBack"/>
-            <w:bookmarkEnd w:id="5"/>
           </w:p>
         </w:tc>
       </w:tr>
@@ -5371,7 +5368,6 @@
           </w:tcPr>
           <w:p>
             <w:r>
-              <w:lastRenderedPageBreak/>
               <w:t>FN4.113</w:t>
             </w:r>
           </w:p>
@@ -5435,6 +5431,7 @@
           </w:tcPr>
           <w:p>
             <w:r>
+              <w:lastRenderedPageBreak/>
               <w:t>FN5.0</w:t>
             </w:r>
           </w:p>
@@ -5466,7 +5463,54 @@
             </w:r>
             <w:r>
               <w:br/>
-              <w:t>Once user successful logs in they will be presented with Admin screen and photos of users who have been reported  by other users or who have been automatically reporting due to the use of bad language. It will also display the person who reported them</w:t>
+              <w:t xml:space="preserve">Once user successful logs in they will be presented with Admin screen and photos of users who have been </w:t>
+            </w:r>
+            <w:r>
+              <w:rPr>
+                <w:b/>
+              </w:rPr>
+              <w:t xml:space="preserve">reported </w:t>
+            </w:r>
+            <w:r>
+              <w:t xml:space="preserve"> by other users or who have been automatically reporting due to the use of bad language. It will also display the person who reported them</w:t>
+            </w:r>
+          </w:p>
+          <w:p>
+            <w:pPr>
+              <w:rPr>
+                <w:b/>
+              </w:rPr>
+            </w:pPr>
+            <w:r>
+              <w:rPr>
+                <w:b/>
+              </w:rPr>
+              <w:t>Suspended</w:t>
+            </w:r>
+            <w:r>
+              <w:rPr>
+                <w:b/>
+              </w:rPr>
+              <w:t xml:space="preserve">  </w:t>
+            </w:r>
+            <w:r>
+              <w:t>Details on who has been suspended</w:t>
+            </w:r>
+          </w:p>
+          <w:p>
+            <w:pPr>
+              <w:rPr>
+                <w:b/>
+              </w:rPr>
+            </w:pPr>
+            <w:r>
+              <w:rPr>
+                <w:b/>
+              </w:rPr>
+              <w:t xml:space="preserve">Barred </w:t>
+            </w:r>
+            <w:r>
+              <w:t>Details on who has been Barred</w:t>
             </w:r>
           </w:p>
         </w:tc>
@@ -5495,7 +5539,13 @@
           </w:tcPr>
           <w:p>
             <w:r>
-              <w:t>Administrator Options -View</w:t>
+              <w:t xml:space="preserve">Administrator Options </w:t>
+            </w:r>
+            <w:r>
+              <w:t xml:space="preserve">– Reported - </w:t>
+            </w:r>
+            <w:r>
+              <w:t>View</w:t>
             </w:r>
           </w:p>
         </w:tc>
@@ -5506,7 +5556,27 @@
           </w:tcPr>
           <w:p>
             <w:r>
-              <w:t>Click Photo to view why this person was reported.</w:t>
+              <w:t>Click Photo to vi</w:t>
+            </w:r>
+            <w:r>
+              <w:t xml:space="preserve">ew why this person was reported and you will be displayed the </w:t>
+            </w:r>
+            <w:proofErr w:type="gramStart"/>
+            <w:r>
+              <w:t>persons</w:t>
+            </w:r>
+            <w:proofErr w:type="gramEnd"/>
+            <w:r>
+              <w:t xml:space="preserve"> profile.  Sysadmin can make a decision on next steps based on profile. If no actions Click on </w:t>
+            </w:r>
+            <w:r>
+              <w:rPr>
+                <w:b/>
+              </w:rPr>
+              <w:t>Sysadmin logon</w:t>
+            </w:r>
+            <w:r>
+              <w:t xml:space="preserve"> to return to home page</w:t>
             </w:r>
           </w:p>
         </w:tc>
@@ -5552,6 +5622,21 @@
               <w:br/>
               <w:t>If there is evidence of an offence the Sysadmin can suspend the user for 1 month</w:t>
             </w:r>
+            <w:r>
+              <w:t xml:space="preserve">. Please select </w:t>
+            </w:r>
+            <w:r>
+              <w:rPr>
+                <w:b/>
+              </w:rPr>
+              <w:t>Suspend</w:t>
+            </w:r>
+            <w:r>
+              <w:rPr>
+                <w:b/>
+              </w:rPr>
+              <w:t xml:space="preserve"> to suspend</w:t>
+            </w:r>
           </w:p>
         </w:tc>
       </w:tr>
@@ -5702,6 +5787,7 @@
           </w:tcPr>
           <w:p>
             <w:r>
+              <w:lastRenderedPageBreak/>
               <w:t xml:space="preserve">   FN5.106</w:t>
             </w:r>
           </w:p>
@@ -5725,7 +5811,16 @@
           </w:tcPr>
           <w:p>
             <w:r>
-              <w:t xml:space="preserve"> Admin has the option to revoke a suspension or a </w:t>
+              <w:t xml:space="preserve"> Admin has the option to revoke a </w:t>
+            </w:r>
+            <w:r>
+              <w:rPr>
+                <w:b/>
+              </w:rPr>
+              <w:t>suspension</w:t>
+            </w:r>
+            <w:r>
+              <w:t xml:space="preserve"> or a </w:t>
             </w:r>
             <w:r>
               <w:rPr>
@@ -5736,6 +5831,9 @@
             </w:r>
             <w:r>
               <w:t xml:space="preserve"> </w:t>
+            </w:r>
+            <w:r>
+              <w:t xml:space="preserve"> by simply clicking on these options on the home screen </w:t>
             </w:r>
           </w:p>
         </w:tc>
@@ -5785,39 +5883,15 @@
     <w:p>
       <w:pPr>
         <w:pStyle w:val="Heading1"/>
-        <w:sectPr>
-          <w:pgSz w:w="11906" w:h="16838"/>
-          <w:pgMar w:top="284" w:right="424" w:bottom="1440" w:left="426" w:header="708" w:footer="708" w:gutter="0"/>
-          <w:cols w:space="708"/>
-          <w:docGrid w:linePitch="360"/>
-        </w:sectPr>
       </w:pPr>
-    </w:p>
-    <w:p>
-      <w:pPr>
-        <w:pStyle w:val="Heading1"/>
-        <w:sectPr>
-          <w:type w:val="continuous"/>
-          <w:pgSz w:w="11906" w:h="16838"/>
-          <w:pgMar w:top="284" w:right="424" w:bottom="1440" w:left="426" w:header="708" w:footer="708" w:gutter="0"/>
-          <w:cols w:space="708"/>
-          <w:docGrid w:linePitch="360"/>
-        </w:sectPr>
-      </w:pPr>
-    </w:p>
-    <w:p>
-      <w:pPr>
-        <w:pStyle w:val="Heading1"/>
-      </w:pPr>
-      <w:bookmarkStart w:id="6" w:name="_Toc521054794"/>
-      <w:r>
-        <w:lastRenderedPageBreak/>
+      <w:bookmarkStart w:id="5" w:name="_Toc521054794"/>
+      <w:r>
         <w:t>SPECIALS/</w:t>
       </w:r>
       <w:r>
         <w:t>Additional Functionality Added after Design Document Submitted</w:t>
       </w:r>
-      <w:bookmarkEnd w:id="6"/>
+      <w:bookmarkEnd w:id="5"/>
     </w:p>
     <w:p/>
     <w:p>
@@ -5882,11 +5956,12 @@
       <w:pPr>
         <w:pStyle w:val="Heading1"/>
       </w:pPr>
-      <w:bookmarkStart w:id="7" w:name="_Toc521054795"/>
-      <w:r>
+      <w:bookmarkStart w:id="6" w:name="_Toc521054795"/>
+      <w:r>
+        <w:lastRenderedPageBreak/>
         <w:t>Out of Scope: -</w:t>
       </w:r>
-      <w:bookmarkEnd w:id="7"/>
+      <w:bookmarkEnd w:id="6"/>
     </w:p>
     <w:p>
       <w:r>
@@ -5910,12 +5985,12 @@
       <w:pPr>
         <w:pStyle w:val="Heading1"/>
       </w:pPr>
-      <w:bookmarkStart w:id="8" w:name="_Toc521054796"/>
+      <w:bookmarkStart w:id="7" w:name="_Toc521054796"/>
       <w:r>
         <w:lastRenderedPageBreak/>
         <w:t>Database</w:t>
       </w:r>
-      <w:bookmarkEnd w:id="8"/>
+      <w:bookmarkEnd w:id="7"/>
     </w:p>
     <w:p>
       <w:r>
@@ -6010,7 +6085,7 @@
         </w:rPr>
         <w:t xml:space="preserve"> varchar(250)</w:t>
       </w:r>
-      <w:bookmarkStart w:id="9" w:name="_Toc18417"/>
+      <w:bookmarkStart w:id="8" w:name="_Toc18417"/>
       <w:r>
         <w:rPr>
           <w:rFonts w:ascii="Consolas" w:hAnsi="Consolas" w:cs="Segoe UI"/>
@@ -6202,12 +6277,12 @@
           <w:szCs w:val="28"/>
         </w:rPr>
       </w:pPr>
-      <w:bookmarkStart w:id="10" w:name="_Toc521054797"/>
+      <w:bookmarkStart w:id="9" w:name="_Toc521054797"/>
       <w:r>
         <w:t>Database Tables</w:t>
       </w:r>
+      <w:bookmarkEnd w:id="8"/>
       <w:bookmarkEnd w:id="9"/>
-      <w:bookmarkEnd w:id="10"/>
       <w:r>
         <w:t xml:space="preserve"> </w:t>
       </w:r>
@@ -6216,14 +6291,14 @@
       <w:pPr>
         <w:pStyle w:val="Heading2"/>
       </w:pPr>
-      <w:bookmarkStart w:id="11" w:name="_Toc17671"/>
-      <w:bookmarkStart w:id="12" w:name="_Toc521054798"/>
+      <w:bookmarkStart w:id="10" w:name="_Toc17671"/>
+      <w:bookmarkStart w:id="11" w:name="_Toc521054798"/>
       <w:proofErr w:type="spellStart"/>
       <w:r>
         <w:t>user_profile</w:t>
       </w:r>
+      <w:bookmarkEnd w:id="10"/>
       <w:bookmarkEnd w:id="11"/>
-      <w:bookmarkEnd w:id="12"/>
       <w:proofErr w:type="spellEnd"/>
     </w:p>
     <w:p>
@@ -8184,15 +8259,15 @@
       <w:pPr>
         <w:pStyle w:val="Heading2"/>
       </w:pPr>
-      <w:bookmarkStart w:id="13" w:name="_Toc25493"/>
-      <w:bookmarkStart w:id="14" w:name="_Toc521054799"/>
+      <w:bookmarkStart w:id="12" w:name="_Toc25493"/>
+      <w:bookmarkStart w:id="13" w:name="_Toc521054799"/>
       <w:proofErr w:type="spellStart"/>
       <w:r>
         <w:lastRenderedPageBreak/>
         <w:t>match_table</w:t>
       </w:r>
+      <w:bookmarkEnd w:id="12"/>
       <w:bookmarkEnd w:id="13"/>
-      <w:bookmarkEnd w:id="14"/>
       <w:proofErr w:type="spellEnd"/>
       <w:r>
         <w:t xml:space="preserve"> </w:t>
@@ -9454,14 +9529,14 @@
       <w:pPr>
         <w:pStyle w:val="Heading2"/>
       </w:pPr>
-      <w:bookmarkStart w:id="15" w:name="_Toc18407"/>
-      <w:bookmarkStart w:id="16" w:name="_Toc521054800"/>
+      <w:bookmarkStart w:id="14" w:name="_Toc18407"/>
+      <w:bookmarkStart w:id="15" w:name="_Toc521054800"/>
       <w:proofErr w:type="spellStart"/>
       <w:r>
         <w:t>user_communication</w:t>
       </w:r>
+      <w:bookmarkEnd w:id="14"/>
       <w:bookmarkEnd w:id="15"/>
-      <w:bookmarkEnd w:id="16"/>
       <w:proofErr w:type="spellEnd"/>
       <w:r>
         <w:t xml:space="preserve"> </w:t>
@@ -10449,15 +10524,15 @@
       <w:pPr>
         <w:pStyle w:val="Heading2"/>
       </w:pPr>
-      <w:bookmarkStart w:id="17" w:name="_Toc5806"/>
-      <w:bookmarkStart w:id="18" w:name="_Toc521054801"/>
+      <w:bookmarkStart w:id="16" w:name="_Toc5806"/>
+      <w:bookmarkStart w:id="17" w:name="_Toc521054801"/>
       <w:proofErr w:type="spellStart"/>
       <w:r>
         <w:lastRenderedPageBreak/>
         <w:t>black_list_word</w:t>
       </w:r>
+      <w:bookmarkEnd w:id="16"/>
       <w:bookmarkEnd w:id="17"/>
-      <w:bookmarkEnd w:id="18"/>
       <w:proofErr w:type="spellEnd"/>
     </w:p>
     <w:p>
@@ -10715,14 +10790,14 @@
       <w:pPr>
         <w:pStyle w:val="Heading2"/>
       </w:pPr>
-      <w:bookmarkStart w:id="19" w:name="_Toc17422"/>
-      <w:bookmarkStart w:id="20" w:name="_Toc521054802"/>
+      <w:bookmarkStart w:id="18" w:name="_Toc17422"/>
+      <w:bookmarkStart w:id="19" w:name="_Toc521054802"/>
       <w:proofErr w:type="spellStart"/>
       <w:r>
         <w:t>user_interests</w:t>
       </w:r>
+      <w:bookmarkEnd w:id="18"/>
       <w:bookmarkEnd w:id="19"/>
-      <w:bookmarkEnd w:id="20"/>
       <w:proofErr w:type="spellEnd"/>
     </w:p>
     <w:p>
@@ -11175,13 +11250,13 @@
       <w:pPr>
         <w:pStyle w:val="Heading2"/>
       </w:pPr>
-      <w:bookmarkStart w:id="21" w:name="_Toc2049"/>
-      <w:bookmarkStart w:id="22" w:name="_Toc521054803"/>
+      <w:bookmarkStart w:id="20" w:name="_Toc2049"/>
+      <w:bookmarkStart w:id="21" w:name="_Toc521054803"/>
       <w:r>
         <w:t>interests</w:t>
       </w:r>
+      <w:bookmarkEnd w:id="20"/>
       <w:bookmarkEnd w:id="21"/>
-      <w:bookmarkEnd w:id="22"/>
     </w:p>
     <w:p>
       <w:r>
@@ -11436,13 +11511,13 @@
       <w:pPr>
         <w:pStyle w:val="Heading2"/>
       </w:pPr>
-      <w:bookmarkStart w:id="23" w:name="_Toc19553"/>
-      <w:bookmarkStart w:id="24" w:name="_Toc521054804"/>
+      <w:bookmarkStart w:id="22" w:name="_Toc19553"/>
+      <w:bookmarkStart w:id="23" w:name="_Toc521054804"/>
       <w:r>
         <w:t>Gender</w:t>
       </w:r>
+      <w:bookmarkEnd w:id="22"/>
       <w:bookmarkEnd w:id="23"/>
-      <w:bookmarkEnd w:id="24"/>
     </w:p>
     <w:p>
       <w:r>
@@ -11679,13 +11754,13 @@
       <w:pPr>
         <w:pStyle w:val="Heading2"/>
       </w:pPr>
-      <w:bookmarkStart w:id="25" w:name="_Toc12615"/>
-      <w:bookmarkStart w:id="26" w:name="_Toc521054805"/>
+      <w:bookmarkStart w:id="24" w:name="_Toc12615"/>
+      <w:bookmarkStart w:id="25" w:name="_Toc521054805"/>
       <w:r>
         <w:t>city</w:t>
       </w:r>
+      <w:bookmarkEnd w:id="24"/>
       <w:bookmarkEnd w:id="25"/>
-      <w:bookmarkEnd w:id="26"/>
     </w:p>
     <w:p>
       <w:pPr>
@@ -12137,21 +12212,21 @@
       <w:pPr>
         <w:pStyle w:val="Heading2"/>
       </w:pPr>
-      <w:bookmarkStart w:id="27" w:name="_Toc1142"/>
-      <w:bookmarkStart w:id="28" w:name="_Toc521054806"/>
+      <w:bookmarkStart w:id="26" w:name="_Toc1142"/>
+      <w:bookmarkStart w:id="27" w:name="_Toc521054806"/>
       <w:proofErr w:type="spellStart"/>
       <w:r>
         <w:t>relationship_type</w:t>
       </w:r>
+      <w:bookmarkEnd w:id="26"/>
       <w:bookmarkEnd w:id="27"/>
-      <w:bookmarkEnd w:id="28"/>
       <w:proofErr w:type="spellEnd"/>
     </w:p>
     <w:p>
       <w:r>
         <w:t xml:space="preserve">Table 9 Relationship Type, is used by the user Profile table to identify the relationship type the user seeks. </w:t>
       </w:r>
-      <w:bookmarkStart w:id="29" w:name="_Hlk518312832"/>
+      <w:bookmarkStart w:id="28" w:name="_Hlk518312832"/>
       <w:r>
         <w:t xml:space="preserve">Primary </w:t>
       </w:r>
@@ -12163,7 +12238,7 @@
       <w:r>
         <w:t xml:space="preserve"> id, is an identifier for a relationship type.</w:t>
       </w:r>
-      <w:bookmarkEnd w:id="29"/>
+      <w:bookmarkEnd w:id="28"/>
     </w:p>
     <w:tbl>
       <w:tblPr>
@@ -12398,8 +12473,8 @@
       <w:pPr>
         <w:pStyle w:val="Heading2"/>
       </w:pPr>
-      <w:bookmarkStart w:id="30" w:name="_Toc32118"/>
-      <w:bookmarkStart w:id="31" w:name="_Toc521054807"/>
+      <w:bookmarkStart w:id="29" w:name="_Toc32118"/>
+      <w:bookmarkStart w:id="30" w:name="_Toc521054807"/>
       <w:proofErr w:type="spellStart"/>
       <w:r>
         <w:rPr>
@@ -12407,14 +12482,14 @@
         </w:rPr>
         <w:t>Status</w:t>
       </w:r>
-      <w:bookmarkEnd w:id="30"/>
+      <w:bookmarkEnd w:id="29"/>
       <w:r>
         <w:rPr>
           <w:highlight w:val="yellow"/>
         </w:rPr>
         <w:t>_master</w:t>
       </w:r>
-      <w:bookmarkEnd w:id="31"/>
+      <w:bookmarkEnd w:id="30"/>
       <w:proofErr w:type="spellEnd"/>
     </w:p>
     <w:p>
@@ -12856,16 +12931,16 @@
           <w:lang w:val="en-US"/>
         </w:rPr>
       </w:pPr>
-      <w:bookmarkStart w:id="32" w:name="_Toc4665"/>
-      <w:bookmarkStart w:id="33" w:name="_Toc521054808"/>
+      <w:bookmarkStart w:id="31" w:name="_Toc4665"/>
+      <w:bookmarkStart w:id="32" w:name="_Toc521054808"/>
       <w:r>
         <w:rPr>
           <w:lang w:val="en-US"/>
         </w:rPr>
         <w:t>Stored Procedures</w:t>
       </w:r>
+      <w:bookmarkEnd w:id="31"/>
       <w:bookmarkEnd w:id="32"/>
-      <w:bookmarkEnd w:id="33"/>
     </w:p>
     <w:p>
       <w:pPr>
@@ -12874,8 +12949,8 @@
           <w:lang w:val="en-US"/>
         </w:rPr>
       </w:pPr>
-      <w:bookmarkStart w:id="34" w:name="_Toc3672"/>
-      <w:bookmarkStart w:id="35" w:name="_Toc521054809"/>
+      <w:bookmarkStart w:id="33" w:name="_Toc3672"/>
+      <w:bookmarkStart w:id="34" w:name="_Toc521054809"/>
       <w:proofErr w:type="spellStart"/>
       <w:r>
         <w:rPr>
@@ -12883,8 +12958,8 @@
         </w:rPr>
         <w:t>generate_matches</w:t>
       </w:r>
+      <w:bookmarkEnd w:id="33"/>
       <w:bookmarkEnd w:id="34"/>
-      <w:bookmarkEnd w:id="35"/>
       <w:proofErr w:type="spellEnd"/>
     </w:p>
     <w:p>
@@ -12986,6 +13061,8 @@
         </w:rPr>
         <w:t>When both users log onto the system they will be able to browse their list of matches and the auto generated matches will be listed. Each user can status a match with options such as Like, Maybe or Goodbye. If status of Goodbye is selected then this match will never be presented to the user again.</w:t>
       </w:r>
+      <w:bookmarkStart w:id="35" w:name="_GoBack"/>
+      <w:bookmarkEnd w:id="35"/>
     </w:p>
     <w:p>
       <w:pPr>
@@ -15023,7 +15100,7 @@
 </file>
 
 <file path=customXml/itemProps2.xml><?xml version="1.0" encoding="utf-8"?>
-<ds:datastoreItem xmlns:ds="http://schemas.openxmlformats.org/officeDocument/2006/customXml" ds:itemID="{787E24EA-C66B-47EA-960E-2D73B8BAF828}">
+<ds:datastoreItem xmlns:ds="http://schemas.openxmlformats.org/officeDocument/2006/customXml" ds:itemID="{9B934A45-D446-4C87-BCC0-8664BD328D86}">
   <ds:schemaRefs>
     <ds:schemaRef ds:uri="http://schemas.openxmlformats.org/officeDocument/2006/bibliography"/>
   </ds:schemaRefs>

</xml_diff>

<commit_message>
updated Report clearly stating any Gender is shown on  Possible Matches
</commit_message>
<xml_diff>
--- a/Reports/Group5 Final Report Draft Deirdre.docx
+++ b/Reports/Group5 Final Report Draft Deirdre.docx
@@ -2357,7 +2357,7 @@
       </w:tblGrid>
       <w:tr>
         <w:trPr>
-          <w:divId w:val="1371110009"/>
+          <w:divId w:val="1344740403"/>
           <w:trHeight w:val="885"/>
         </w:trPr>
         <w:tc>
@@ -2430,7 +2430,7 @@
       </w:tr>
       <w:tr>
         <w:trPr>
-          <w:divId w:val="1371110009"/>
+          <w:divId w:val="1344740403"/>
           <w:trHeight w:val="300"/>
         </w:trPr>
         <w:tc>
@@ -2508,7 +2508,7 @@
       </w:tr>
       <w:tr>
         <w:trPr>
-          <w:divId w:val="1371110009"/>
+          <w:divId w:val="1344740403"/>
           <w:trHeight w:val="300"/>
         </w:trPr>
         <w:tc>
@@ -4246,7 +4246,25 @@
               <w:t xml:space="preserve">Possible Matches </w:t>
             </w:r>
             <w:r>
-              <w:t>Photos allowing the user the  option to Like/Maybe/Goodbye/Report (see FN5)</w:t>
+              <w:t xml:space="preserve">Photos allowing the user </w:t>
+            </w:r>
+            <w:proofErr w:type="gramStart"/>
+            <w:r>
+              <w:t>the  option</w:t>
+            </w:r>
+            <w:proofErr w:type="gramEnd"/>
+            <w:r>
+              <w:t xml:space="preserve"> to Lik</w:t>
+            </w:r>
+            <w:r>
+              <w:t xml:space="preserve">e/Maybe/Goodbye/Report. </w:t>
+            </w:r>
+            <w:r>
+              <w:rPr>
+                <w:color w:val="FF0000"/>
+                <w:u w:val="single"/>
+              </w:rPr>
+              <w:t>Please note we are providing the user the option of people who match regardless of Gender Preference</w:t>
             </w:r>
           </w:p>
         </w:tc>
@@ -4500,13 +4518,16 @@
             <w:r>
               <w:t xml:space="preserve"> </w:t>
             </w:r>
-            <w:proofErr w:type="spellStart"/>
-            <w:r>
-              <w:t>Relatioship</w:t>
-            </w:r>
-            <w:proofErr w:type="spellEnd"/>
-            <w:r>
-              <w:t xml:space="preserve"> - Radio Buttons).  Validation limited due to drop down screens and radio buttons.  Mix /Max Age is validated.  Press </w:t>
+            <w:r>
+              <w:t>Relatio</w:t>
+            </w:r>
+            <w:r>
+              <w:t>n</w:t>
+            </w:r>
+            <w:bookmarkStart w:id="5" w:name="_GoBack"/>
+            <w:bookmarkEnd w:id="5"/>
+            <w:r>
+              <w:t xml:space="preserve">ship - Radio Buttons).  Validation limited due to drop down screens and radio buttons.  Mix /Max Age is validated.  Press </w:t>
             </w:r>
             <w:r>
               <w:rPr>
@@ -5884,14 +5905,14 @@
       <w:pPr>
         <w:pStyle w:val="Heading1"/>
       </w:pPr>
-      <w:bookmarkStart w:id="5" w:name="_Toc521054794"/>
+      <w:bookmarkStart w:id="6" w:name="_Toc521054794"/>
       <w:r>
         <w:t>SPECIALS/</w:t>
       </w:r>
       <w:r>
         <w:t>Additional Functionality Added after Design Document Submitted</w:t>
       </w:r>
-      <w:bookmarkEnd w:id="5"/>
+      <w:bookmarkEnd w:id="6"/>
     </w:p>
     <w:p/>
     <w:p>
@@ -5956,12 +5977,12 @@
       <w:pPr>
         <w:pStyle w:val="Heading1"/>
       </w:pPr>
-      <w:bookmarkStart w:id="6" w:name="_Toc521054795"/>
+      <w:bookmarkStart w:id="7" w:name="_Toc521054795"/>
       <w:r>
         <w:lastRenderedPageBreak/>
         <w:t>Out of Scope: -</w:t>
       </w:r>
-      <w:bookmarkEnd w:id="6"/>
+      <w:bookmarkEnd w:id="7"/>
     </w:p>
     <w:p>
       <w:r>
@@ -5985,12 +6006,12 @@
       <w:pPr>
         <w:pStyle w:val="Heading1"/>
       </w:pPr>
-      <w:bookmarkStart w:id="7" w:name="_Toc521054796"/>
+      <w:bookmarkStart w:id="8" w:name="_Toc521054796"/>
       <w:r>
         <w:lastRenderedPageBreak/>
         <w:t>Database</w:t>
       </w:r>
-      <w:bookmarkEnd w:id="7"/>
+      <w:bookmarkEnd w:id="8"/>
     </w:p>
     <w:p>
       <w:r>
@@ -6085,7 +6106,7 @@
         </w:rPr>
         <w:t xml:space="preserve"> varchar(250)</w:t>
       </w:r>
-      <w:bookmarkStart w:id="8" w:name="_Toc18417"/>
+      <w:bookmarkStart w:id="9" w:name="_Toc18417"/>
       <w:r>
         <w:rPr>
           <w:rFonts w:ascii="Consolas" w:hAnsi="Consolas" w:cs="Segoe UI"/>
@@ -6277,12 +6298,12 @@
           <w:szCs w:val="28"/>
         </w:rPr>
       </w:pPr>
-      <w:bookmarkStart w:id="9" w:name="_Toc521054797"/>
+      <w:bookmarkStart w:id="10" w:name="_Toc521054797"/>
       <w:r>
         <w:t>Database Tables</w:t>
       </w:r>
-      <w:bookmarkEnd w:id="8"/>
       <w:bookmarkEnd w:id="9"/>
+      <w:bookmarkEnd w:id="10"/>
       <w:r>
         <w:t xml:space="preserve"> </w:t>
       </w:r>
@@ -6291,14 +6312,14 @@
       <w:pPr>
         <w:pStyle w:val="Heading2"/>
       </w:pPr>
-      <w:bookmarkStart w:id="10" w:name="_Toc17671"/>
-      <w:bookmarkStart w:id="11" w:name="_Toc521054798"/>
+      <w:bookmarkStart w:id="11" w:name="_Toc17671"/>
+      <w:bookmarkStart w:id="12" w:name="_Toc521054798"/>
       <w:proofErr w:type="spellStart"/>
       <w:r>
         <w:t>user_profile</w:t>
       </w:r>
-      <w:bookmarkEnd w:id="10"/>
       <w:bookmarkEnd w:id="11"/>
+      <w:bookmarkEnd w:id="12"/>
       <w:proofErr w:type="spellEnd"/>
     </w:p>
     <w:p>
@@ -8259,15 +8280,15 @@
       <w:pPr>
         <w:pStyle w:val="Heading2"/>
       </w:pPr>
-      <w:bookmarkStart w:id="12" w:name="_Toc25493"/>
-      <w:bookmarkStart w:id="13" w:name="_Toc521054799"/>
+      <w:bookmarkStart w:id="13" w:name="_Toc25493"/>
+      <w:bookmarkStart w:id="14" w:name="_Toc521054799"/>
       <w:proofErr w:type="spellStart"/>
       <w:r>
         <w:lastRenderedPageBreak/>
         <w:t>match_table</w:t>
       </w:r>
-      <w:bookmarkEnd w:id="12"/>
       <w:bookmarkEnd w:id="13"/>
+      <w:bookmarkEnd w:id="14"/>
       <w:proofErr w:type="spellEnd"/>
       <w:r>
         <w:t xml:space="preserve"> </w:t>
@@ -9529,14 +9550,14 @@
       <w:pPr>
         <w:pStyle w:val="Heading2"/>
       </w:pPr>
-      <w:bookmarkStart w:id="14" w:name="_Toc18407"/>
-      <w:bookmarkStart w:id="15" w:name="_Toc521054800"/>
+      <w:bookmarkStart w:id="15" w:name="_Toc18407"/>
+      <w:bookmarkStart w:id="16" w:name="_Toc521054800"/>
       <w:proofErr w:type="spellStart"/>
       <w:r>
         <w:t>user_communication</w:t>
       </w:r>
-      <w:bookmarkEnd w:id="14"/>
       <w:bookmarkEnd w:id="15"/>
+      <w:bookmarkEnd w:id="16"/>
       <w:proofErr w:type="spellEnd"/>
       <w:r>
         <w:t xml:space="preserve"> </w:t>
@@ -10524,15 +10545,15 @@
       <w:pPr>
         <w:pStyle w:val="Heading2"/>
       </w:pPr>
-      <w:bookmarkStart w:id="16" w:name="_Toc5806"/>
-      <w:bookmarkStart w:id="17" w:name="_Toc521054801"/>
+      <w:bookmarkStart w:id="17" w:name="_Toc5806"/>
+      <w:bookmarkStart w:id="18" w:name="_Toc521054801"/>
       <w:proofErr w:type="spellStart"/>
       <w:r>
         <w:lastRenderedPageBreak/>
         <w:t>black_list_word</w:t>
       </w:r>
-      <w:bookmarkEnd w:id="16"/>
       <w:bookmarkEnd w:id="17"/>
+      <w:bookmarkEnd w:id="18"/>
       <w:proofErr w:type="spellEnd"/>
     </w:p>
     <w:p>
@@ -10790,14 +10811,14 @@
       <w:pPr>
         <w:pStyle w:val="Heading2"/>
       </w:pPr>
-      <w:bookmarkStart w:id="18" w:name="_Toc17422"/>
-      <w:bookmarkStart w:id="19" w:name="_Toc521054802"/>
+      <w:bookmarkStart w:id="19" w:name="_Toc17422"/>
+      <w:bookmarkStart w:id="20" w:name="_Toc521054802"/>
       <w:proofErr w:type="spellStart"/>
       <w:r>
         <w:t>user_interests</w:t>
       </w:r>
-      <w:bookmarkEnd w:id="18"/>
       <w:bookmarkEnd w:id="19"/>
+      <w:bookmarkEnd w:id="20"/>
       <w:proofErr w:type="spellEnd"/>
     </w:p>
     <w:p>
@@ -11250,13 +11271,13 @@
       <w:pPr>
         <w:pStyle w:val="Heading2"/>
       </w:pPr>
-      <w:bookmarkStart w:id="20" w:name="_Toc2049"/>
-      <w:bookmarkStart w:id="21" w:name="_Toc521054803"/>
+      <w:bookmarkStart w:id="21" w:name="_Toc2049"/>
+      <w:bookmarkStart w:id="22" w:name="_Toc521054803"/>
       <w:r>
         <w:t>interests</w:t>
       </w:r>
-      <w:bookmarkEnd w:id="20"/>
       <w:bookmarkEnd w:id="21"/>
+      <w:bookmarkEnd w:id="22"/>
     </w:p>
     <w:p>
       <w:r>
@@ -11511,13 +11532,13 @@
       <w:pPr>
         <w:pStyle w:val="Heading2"/>
       </w:pPr>
-      <w:bookmarkStart w:id="22" w:name="_Toc19553"/>
-      <w:bookmarkStart w:id="23" w:name="_Toc521054804"/>
+      <w:bookmarkStart w:id="23" w:name="_Toc19553"/>
+      <w:bookmarkStart w:id="24" w:name="_Toc521054804"/>
       <w:r>
         <w:t>Gender</w:t>
       </w:r>
-      <w:bookmarkEnd w:id="22"/>
       <w:bookmarkEnd w:id="23"/>
+      <w:bookmarkEnd w:id="24"/>
     </w:p>
     <w:p>
       <w:r>
@@ -11754,13 +11775,13 @@
       <w:pPr>
         <w:pStyle w:val="Heading2"/>
       </w:pPr>
-      <w:bookmarkStart w:id="24" w:name="_Toc12615"/>
-      <w:bookmarkStart w:id="25" w:name="_Toc521054805"/>
+      <w:bookmarkStart w:id="25" w:name="_Toc12615"/>
+      <w:bookmarkStart w:id="26" w:name="_Toc521054805"/>
       <w:r>
         <w:t>city</w:t>
       </w:r>
-      <w:bookmarkEnd w:id="24"/>
       <w:bookmarkEnd w:id="25"/>
+      <w:bookmarkEnd w:id="26"/>
     </w:p>
     <w:p>
       <w:pPr>
@@ -12212,21 +12233,21 @@
       <w:pPr>
         <w:pStyle w:val="Heading2"/>
       </w:pPr>
-      <w:bookmarkStart w:id="26" w:name="_Toc1142"/>
-      <w:bookmarkStart w:id="27" w:name="_Toc521054806"/>
+      <w:bookmarkStart w:id="27" w:name="_Toc1142"/>
+      <w:bookmarkStart w:id="28" w:name="_Toc521054806"/>
       <w:proofErr w:type="spellStart"/>
       <w:r>
         <w:t>relationship_type</w:t>
       </w:r>
-      <w:bookmarkEnd w:id="26"/>
       <w:bookmarkEnd w:id="27"/>
+      <w:bookmarkEnd w:id="28"/>
       <w:proofErr w:type="spellEnd"/>
     </w:p>
     <w:p>
       <w:r>
         <w:t xml:space="preserve">Table 9 Relationship Type, is used by the user Profile table to identify the relationship type the user seeks. </w:t>
       </w:r>
-      <w:bookmarkStart w:id="28" w:name="_Hlk518312832"/>
+      <w:bookmarkStart w:id="29" w:name="_Hlk518312832"/>
       <w:r>
         <w:t xml:space="preserve">Primary </w:t>
       </w:r>
@@ -12238,7 +12259,7 @@
       <w:r>
         <w:t xml:space="preserve"> id, is an identifier for a relationship type.</w:t>
       </w:r>
-      <w:bookmarkEnd w:id="28"/>
+      <w:bookmarkEnd w:id="29"/>
     </w:p>
     <w:tbl>
       <w:tblPr>
@@ -12473,8 +12494,8 @@
       <w:pPr>
         <w:pStyle w:val="Heading2"/>
       </w:pPr>
-      <w:bookmarkStart w:id="29" w:name="_Toc32118"/>
-      <w:bookmarkStart w:id="30" w:name="_Toc521054807"/>
+      <w:bookmarkStart w:id="30" w:name="_Toc32118"/>
+      <w:bookmarkStart w:id="31" w:name="_Toc521054807"/>
       <w:proofErr w:type="spellStart"/>
       <w:r>
         <w:rPr>
@@ -12482,14 +12503,14 @@
         </w:rPr>
         <w:t>Status</w:t>
       </w:r>
-      <w:bookmarkEnd w:id="29"/>
+      <w:bookmarkEnd w:id="30"/>
       <w:r>
         <w:rPr>
           <w:highlight w:val="yellow"/>
         </w:rPr>
         <w:t>_master</w:t>
       </w:r>
-      <w:bookmarkEnd w:id="30"/>
+      <w:bookmarkEnd w:id="31"/>
       <w:proofErr w:type="spellEnd"/>
     </w:p>
     <w:p>
@@ -12931,16 +12952,16 @@
           <w:lang w:val="en-US"/>
         </w:rPr>
       </w:pPr>
-      <w:bookmarkStart w:id="31" w:name="_Toc4665"/>
-      <w:bookmarkStart w:id="32" w:name="_Toc521054808"/>
+      <w:bookmarkStart w:id="32" w:name="_Toc4665"/>
+      <w:bookmarkStart w:id="33" w:name="_Toc521054808"/>
       <w:r>
         <w:rPr>
           <w:lang w:val="en-US"/>
         </w:rPr>
         <w:t>Stored Procedures</w:t>
       </w:r>
-      <w:bookmarkEnd w:id="31"/>
       <w:bookmarkEnd w:id="32"/>
+      <w:bookmarkEnd w:id="33"/>
     </w:p>
     <w:p>
       <w:pPr>
@@ -12949,8 +12970,8 @@
           <w:lang w:val="en-US"/>
         </w:rPr>
       </w:pPr>
-      <w:bookmarkStart w:id="33" w:name="_Toc3672"/>
-      <w:bookmarkStart w:id="34" w:name="_Toc521054809"/>
+      <w:bookmarkStart w:id="34" w:name="_Toc3672"/>
+      <w:bookmarkStart w:id="35" w:name="_Toc521054809"/>
       <w:proofErr w:type="spellStart"/>
       <w:r>
         <w:rPr>
@@ -12958,8 +12979,8 @@
         </w:rPr>
         <w:t>generate_matches</w:t>
       </w:r>
-      <w:bookmarkEnd w:id="33"/>
       <w:bookmarkEnd w:id="34"/>
+      <w:bookmarkEnd w:id="35"/>
       <w:proofErr w:type="spellEnd"/>
     </w:p>
     <w:p>
@@ -13061,8 +13082,6 @@
         </w:rPr>
         <w:t>When both users log onto the system they will be able to browse their list of matches and the auto generated matches will be listed. Each user can status a match with options such as Like, Maybe or Goodbye. If status of Goodbye is selected then this match will never be presented to the user again.</w:t>
       </w:r>
-      <w:bookmarkStart w:id="35" w:name="_GoBack"/>
-      <w:bookmarkEnd w:id="35"/>
     </w:p>
     <w:p>
       <w:pPr>
@@ -15100,7 +15119,7 @@
 </file>
 
 <file path=customXml/itemProps2.xml><?xml version="1.0" encoding="utf-8"?>
-<ds:datastoreItem xmlns:ds="http://schemas.openxmlformats.org/officeDocument/2006/customXml" ds:itemID="{9B934A45-D446-4C87-BCC0-8664BD328D86}">
+<ds:datastoreItem xmlns:ds="http://schemas.openxmlformats.org/officeDocument/2006/customXml" ds:itemID="{1EF587CF-E63D-40CD-BB98-15ECDC2890DF}">
   <ds:schemaRefs>
     <ds:schemaRef ds:uri="http://schemas.openxmlformats.org/officeDocument/2006/bibliography"/>
   </ds:schemaRefs>

</xml_diff>